<commit_message>
dev : update Rendu 2
</commit_message>
<xml_diff>
--- a/document/Rendu 2/Commande_create_user.docx
+++ b/document/Rendu 2/Commande_create_user.docx
@@ -14,33 +14,19 @@
           <w:rFonts w:eastAsia="Times New Roman" w:cstheme="minorHAnsi"/>
           <w:lang w:eastAsia="fr-FR"/>
         </w:rPr>
-        <w:t xml:space="preserve">Créer une base de </w:t>
-      </w:r>
-      <w:r>
-        <w:rPr>
-          <w:rFonts w:eastAsia="Times New Roman" w:cstheme="minorHAnsi"/>
-          <w:lang w:eastAsia="fr-FR"/>
-        </w:rPr>
-        <w:t>données</w:t>
-      </w:r>
-      <w:r>
-        <w:rPr>
-          <w:rFonts w:eastAsia="Times New Roman" w:cstheme="minorHAnsi"/>
-          <w:lang w:eastAsia="fr-FR"/>
-        </w:rPr>
-        <w:t xml:space="preserve"> :</w:t>
-      </w:r>
-    </w:p>
-    <w:p>
-      <w:pPr>
-        <w:pStyle w:val="Encadr"/>
-        <w:rPr>
-          <w:lang w:eastAsia="fr-FR"/>
-        </w:rPr>
-      </w:pPr>
-      <w:r>
-        <w:rPr>
-          <w:lang w:eastAsia="fr-FR"/>
+        <w:t>Créer une base de données :</w:t>
+      </w:r>
+    </w:p>
+    <w:p>
+      <w:pPr>
+        <w:pStyle w:val="Encadr"/>
+        <w:rPr>
+          <w:lang w:val="en-US" w:eastAsia="fr-FR"/>
+        </w:rPr>
+      </w:pPr>
+      <w:r>
+        <w:rPr>
+          <w:lang w:val="en-US" w:eastAsia="fr-FR"/>
         </w:rPr>
         <w:t>CREATE DATABASE IF NOT EXISTS horse_sim;</w:t>
       </w:r>
@@ -64,12 +50,12 @@
       <w:pPr>
         <w:pStyle w:val="Encadr"/>
         <w:rPr>
-          <w:lang w:eastAsia="fr-FR"/>
-        </w:rPr>
-      </w:pPr>
-      <w:r>
-        <w:rPr>
-          <w:lang w:eastAsia="fr-FR"/>
+          <w:lang w:val="en-US" w:eastAsia="fr-FR"/>
+        </w:rPr>
+      </w:pPr>
+      <w:r>
+        <w:rPr>
+          <w:lang w:val="en-US" w:eastAsia="fr-FR"/>
         </w:rPr>
         <w:t>SHOW DATABASES;</w:t>
       </w:r>
@@ -78,13 +64,13 @@
       <w:pPr>
         <w:rPr>
           <w:rFonts w:eastAsia="Times New Roman" w:cstheme="minorHAnsi"/>
-          <w:lang w:eastAsia="fr-FR"/>
-        </w:rPr>
-      </w:pPr>
-      <w:r>
-        <w:rPr>
-          <w:rFonts w:eastAsia="Times New Roman" w:cstheme="minorHAnsi"/>
-          <w:lang w:eastAsia="fr-FR"/>
+          <w:lang w:val="en-US" w:eastAsia="fr-FR"/>
+        </w:rPr>
+      </w:pPr>
+      <w:r>
+        <w:rPr>
+          <w:rFonts w:eastAsia="Times New Roman" w:cstheme="minorHAnsi"/>
+          <w:lang w:val="en-US" w:eastAsia="fr-FR"/>
         </w:rPr>
         <w:t>Afficher les users :</w:t>
       </w:r>
@@ -93,12 +79,12 @@
       <w:pPr>
         <w:pStyle w:val="Encadr"/>
         <w:rPr>
-          <w:lang w:eastAsia="fr-FR"/>
-        </w:rPr>
-      </w:pPr>
-      <w:r>
-        <w:rPr>
-          <w:lang w:eastAsia="fr-FR"/>
+          <w:lang w:val="en-US" w:eastAsia="fr-FR"/>
+        </w:rPr>
+      </w:pPr>
+      <w:r>
+        <w:rPr>
+          <w:lang w:val="en-US" w:eastAsia="fr-FR"/>
         </w:rPr>
         <w:t>Select user from mysql.user;</w:t>
       </w:r>
@@ -107,13 +93,13 @@
       <w:pPr>
         <w:rPr>
           <w:rFonts w:eastAsia="Times New Roman" w:cstheme="minorHAnsi"/>
-          <w:lang w:eastAsia="fr-FR"/>
-        </w:rPr>
-      </w:pPr>
-      <w:r>
-        <w:rPr>
-          <w:rFonts w:eastAsia="Times New Roman" w:cstheme="minorHAnsi"/>
-          <w:lang w:eastAsia="fr-FR"/>
+          <w:lang w:val="en-US" w:eastAsia="fr-FR"/>
+        </w:rPr>
+      </w:pPr>
+      <w:r>
+        <w:rPr>
+          <w:rFonts w:eastAsia="Times New Roman" w:cstheme="minorHAnsi"/>
+          <w:lang w:val="en-US" w:eastAsia="fr-FR"/>
         </w:rPr>
         <w:t>Afficher droit users :</w:t>
       </w:r>
@@ -122,12 +108,12 @@
       <w:pPr>
         <w:pStyle w:val="Encadr"/>
         <w:rPr>
-          <w:lang w:eastAsia="fr-FR"/>
-        </w:rPr>
-      </w:pPr>
-      <w:r>
-        <w:rPr>
-          <w:lang w:eastAsia="fr-FR"/>
+          <w:lang w:val="en-US" w:eastAsia="fr-FR"/>
+        </w:rPr>
+      </w:pPr>
+      <w:r>
+        <w:rPr>
+          <w:lang w:val="en-US" w:eastAsia="fr-FR"/>
         </w:rPr>
         <w:t>SELECT * FROM information_schema.user_privileges;</w:t>
       </w:r>
@@ -165,12 +151,12 @@
       <w:pPr>
         <w:pStyle w:val="Encadr"/>
         <w:rPr>
-          <w:lang w:eastAsia="fr-FR"/>
-        </w:rPr>
-      </w:pPr>
-      <w:r>
-        <w:rPr>
-          <w:lang w:eastAsia="fr-FR"/>
+          <w:lang w:val="en-US" w:eastAsia="fr-FR"/>
+        </w:rPr>
+      </w:pPr>
+      <w:r>
+        <w:rPr>
+          <w:lang w:val="en-US" w:eastAsia="fr-FR"/>
         </w:rPr>
         <w:t>CREATE USER 'admin_horse'@'localhost' IDENTIFIED BY PASSWORD '*FF36DD7DD256332B0F8A9EF964572D0E36222B46';</w:t>
       </w:r>
@@ -184,9 +170,15 @@
       </w:pPr>
       <w:r>
         <w:rPr>
-          <w:lang w:eastAsia="fr-FR"/>
-        </w:rPr>
-        <w:t>GRANT ALL PRIVILEGES ON horse_sim.* TO 'admin_horse'@'localhost';</w:t>
+          <w:lang w:val="en-US" w:eastAsia="fr-FR"/>
+        </w:rPr>
+        <w:t xml:space="preserve">GRANT ALL PRIVILEGES ON horse_sim.* </w:t>
+      </w:r>
+      <w:r>
+        <w:rPr>
+          <w:lang w:eastAsia="fr-FR"/>
+        </w:rPr>
+        <w:t>TO 'admin_horse'@'localhost';</w:t>
       </w:r>
     </w:p>
     <w:p>
@@ -222,12 +214,12 @@
       <w:pPr>
         <w:pStyle w:val="Encadr"/>
         <w:rPr>
-          <w:lang w:eastAsia="fr-FR"/>
-        </w:rPr>
-      </w:pPr>
-      <w:r>
-        <w:rPr>
-          <w:lang w:eastAsia="fr-FR"/>
+          <w:lang w:val="en-US" w:eastAsia="fr-FR"/>
+        </w:rPr>
+      </w:pPr>
+      <w:r>
+        <w:rPr>
+          <w:lang w:val="en-US" w:eastAsia="fr-FR"/>
         </w:rPr>
         <w:t>CREATE USER 'admin_user'@'localhost' IDENTIFIED BY PASSWORD '*90F72539728C8B4EC91F1F66905FE32982BA9E05';</w:t>
       </w:r>
@@ -236,12 +228,12 @@
       <w:pPr>
         <w:pStyle w:val="Encadr"/>
         <w:rPr>
-          <w:lang w:eastAsia="fr-FR"/>
-        </w:rPr>
-      </w:pPr>
-      <w:r>
-        <w:rPr>
-          <w:lang w:eastAsia="fr-FR"/>
+          <w:lang w:val="en-US" w:eastAsia="fr-FR"/>
+        </w:rPr>
+      </w:pPr>
+      <w:r>
+        <w:rPr>
+          <w:lang w:val="en-US" w:eastAsia="fr-FR"/>
         </w:rPr>
         <w:t>GRANT GRANT OPTION, CREATE USER ON *.* TO 'admin_user'@'localhost';</w:t>
       </w:r>
@@ -265,12 +257,12 @@
       <w:pPr>
         <w:pStyle w:val="Encadr"/>
         <w:rPr>
-          <w:lang w:eastAsia="fr-FR"/>
-        </w:rPr>
-      </w:pPr>
-      <w:r>
-        <w:rPr>
-          <w:lang w:eastAsia="fr-FR"/>
+          <w:lang w:val="en-US" w:eastAsia="fr-FR"/>
+        </w:rPr>
+      </w:pPr>
+      <w:r>
+        <w:rPr>
+          <w:lang w:val="en-US" w:eastAsia="fr-FR"/>
         </w:rPr>
         <w:t>CREATE USER 'admin_index'@'localhost' IDENTIFIED BY PASSWORD '*C36EFBE649FB00CD8A9F7A66F9514AF47C1FEA98';</w:t>
       </w:r>
@@ -279,12 +271,12 @@
       <w:pPr>
         <w:pStyle w:val="Encadr"/>
         <w:rPr>
-          <w:lang w:eastAsia="fr-FR"/>
-        </w:rPr>
-      </w:pPr>
-      <w:r>
-        <w:rPr>
-          <w:lang w:eastAsia="fr-FR"/>
+          <w:lang w:val="en-US" w:eastAsia="fr-FR"/>
+        </w:rPr>
+      </w:pPr>
+      <w:r>
+        <w:rPr>
+          <w:lang w:val="en-US" w:eastAsia="fr-FR"/>
         </w:rPr>
         <w:t>GRANT INDEX, ALTER ON horse_sim.* TO 'admin_index'@'localhost';</w:t>
       </w:r>
@@ -308,12 +300,12 @@
       <w:pPr>
         <w:pStyle w:val="Encadr"/>
         <w:rPr>
-          <w:lang w:eastAsia="fr-FR"/>
-        </w:rPr>
-      </w:pPr>
-      <w:r>
-        <w:rPr>
-          <w:lang w:eastAsia="fr-FR"/>
+          <w:lang w:val="en-US" w:eastAsia="fr-FR"/>
+        </w:rPr>
+      </w:pPr>
+      <w:r>
+        <w:rPr>
+          <w:lang w:val="en-US" w:eastAsia="fr-FR"/>
         </w:rPr>
         <w:t>CREATE USER 'admin_server'@'localhost' IDENTIFIED BY PASSWORD '*B80DBADC54BBCAFD56461AAC1F25E652D472D4D6';</w:t>
       </w:r>
@@ -327,9 +319,15 @@
       </w:pPr>
       <w:r>
         <w:rPr>
-          <w:lang w:eastAsia="fr-FR"/>
-        </w:rPr>
-        <w:t>GRANT PROCESS, RELOAD, SHUTDOWN ON *.* TO 'admin_server'@'localhost';</w:t>
+          <w:lang w:val="en-US" w:eastAsia="fr-FR"/>
+        </w:rPr>
+        <w:t xml:space="preserve">GRANT PROCESS, RELOAD, SHUTDOWN ON *.* </w:t>
+      </w:r>
+      <w:r>
+        <w:rPr>
+          <w:lang w:eastAsia="fr-FR"/>
+        </w:rPr>
+        <w:t>TO 'admin_server'@'localhost';</w:t>
       </w:r>
     </w:p>
     <w:p>
@@ -351,12 +349,12 @@
       <w:pPr>
         <w:pStyle w:val="Encadr"/>
         <w:rPr>
-          <w:lang w:eastAsia="fr-FR"/>
-        </w:rPr>
-      </w:pPr>
-      <w:r>
-        <w:rPr>
-          <w:lang w:eastAsia="fr-FR"/>
+          <w:lang w:val="en-US" w:eastAsia="fr-FR"/>
+        </w:rPr>
+      </w:pPr>
+      <w:r>
+        <w:rPr>
+          <w:lang w:val="en-US" w:eastAsia="fr-FR"/>
         </w:rPr>
         <w:t>CREATE USER 'admin_dev'@'localhost' IDENTIFIED BY PASSWORD '*854D2C0B3F63B3A9598EFCA700A0B5ED3E1949E7';</w:t>
       </w:r>
@@ -370,9 +368,15 @@
       </w:pPr>
       <w:r>
         <w:rPr>
-          <w:lang w:eastAsia="fr-FR"/>
-        </w:rPr>
-        <w:t>GRANT DELETE, SELECT, INSERT, UPDATE ON horse_sim.* TO 'admin_dev'@'localhost';</w:t>
+          <w:lang w:val="en-US" w:eastAsia="fr-FR"/>
+        </w:rPr>
+        <w:t xml:space="preserve">GRANT DELETE, SELECT, INSERT, UPDATE ON horse_sim.* </w:t>
+      </w:r>
+      <w:r>
+        <w:rPr>
+          <w:lang w:eastAsia="fr-FR"/>
+        </w:rPr>
+        <w:t>TO 'admin_dev'@'localhost';</w:t>
       </w:r>
     </w:p>
     <w:p>
@@ -394,12 +398,12 @@
       <w:pPr>
         <w:pStyle w:val="Encadr"/>
         <w:rPr>
-          <w:lang w:eastAsia="fr-FR"/>
-        </w:rPr>
-      </w:pPr>
-      <w:r>
-        <w:rPr>
-          <w:lang w:eastAsia="fr-FR"/>
+          <w:lang w:val="en-US" w:eastAsia="fr-FR"/>
+        </w:rPr>
+      </w:pPr>
+      <w:r>
+        <w:rPr>
+          <w:lang w:val="en-US" w:eastAsia="fr-FR"/>
         </w:rPr>
         <w:t>CREATE USER 'admin_commu'@'localhost' IDENTIFIED BY PASSWORD '*86790AE20FF220402A07A556C828D89B0F8ADC58';</w:t>
       </w:r>
@@ -408,12 +412,12 @@
       <w:pPr>
         <w:pStyle w:val="Encadr"/>
         <w:rPr>
-          <w:lang w:eastAsia="fr-FR"/>
-        </w:rPr>
-      </w:pPr>
-      <w:r>
-        <w:rPr>
-          <w:lang w:eastAsia="fr-FR"/>
+          <w:lang w:val="en-US" w:eastAsia="fr-FR"/>
+        </w:rPr>
+      </w:pPr>
+      <w:r>
+        <w:rPr>
+          <w:lang w:val="en-US" w:eastAsia="fr-FR"/>
         </w:rPr>
         <w:t>GRANT DELETE, INSERT, SELECT, UPDATE ON horse_sim.joueur TO 'admin_commu'@'localhost';</w:t>
       </w:r>
@@ -438,12 +442,12 @@
       <w:pPr>
         <w:pStyle w:val="Encadr"/>
         <w:rPr>
-          <w:lang w:eastAsia="fr-FR"/>
-        </w:rPr>
-      </w:pPr>
-      <w:r>
-        <w:rPr>
-          <w:lang w:eastAsia="fr-FR"/>
+          <w:lang w:val="en-US" w:eastAsia="fr-FR"/>
+        </w:rPr>
+      </w:pPr>
+      <w:r>
+        <w:rPr>
+          <w:lang w:val="en-US" w:eastAsia="fr-FR"/>
         </w:rPr>
         <w:t>CREATE USER 'admin_job'@'localhost' IDENTIFIED BY PASSWORD '*74B50D978A5D37D2E10D4E572B7AFC7F33674F35';</w:t>
       </w:r>
@@ -452,14 +456,26 @@
       <w:pPr>
         <w:pStyle w:val="Encadr"/>
         <w:rPr>
-          <w:lang w:eastAsia="fr-FR"/>
-        </w:rPr>
-      </w:pPr>
-      <w:r>
-        <w:rPr>
-          <w:lang w:eastAsia="fr-FR"/>
-        </w:rPr>
-        <w:t>GRANT SELECT, UPDATE ON horse_sim.chevaux TO 'admin_job'@'localhost';</w:t>
+          <w:lang w:val="en-US" w:eastAsia="fr-FR"/>
+        </w:rPr>
+      </w:pPr>
+      <w:r>
+        <w:rPr>
+          <w:lang w:val="en-US" w:eastAsia="fr-FR"/>
+        </w:rPr>
+        <w:t>GRANT SELECT, UPDATE ON horse_sim.</w:t>
+      </w:r>
+      <w:r>
+        <w:rPr>
+          <w:lang w:val="en-US" w:eastAsia="fr-FR"/>
+        </w:rPr>
+        <w:t>cheval</w:t>
+      </w:r>
+      <w:r>
+        <w:rPr>
+          <w:lang w:val="en-US" w:eastAsia="fr-FR"/>
+        </w:rPr>
+        <w:t xml:space="preserve"> TO 'admin_job'@'localhost';</w:t>
       </w:r>
     </w:p>
     <w:p>
@@ -495,12 +511,12 @@
       <w:pPr>
         <w:pStyle w:val="Encadr"/>
         <w:rPr>
-          <w:lang w:eastAsia="fr-FR"/>
-        </w:rPr>
-      </w:pPr>
-      <w:r>
-        <w:rPr>
-          <w:lang w:eastAsia="fr-FR"/>
+          <w:lang w:val="en-US" w:eastAsia="fr-FR"/>
+        </w:rPr>
+      </w:pPr>
+      <w:r>
+        <w:rPr>
+          <w:lang w:val="en-US" w:eastAsia="fr-FR"/>
         </w:rPr>
         <w:t>CREATE USER 'admin_concours'@'localhost' IDENTIFIED BY PASSWORD '*53E9AA01CE6FDA3C7EA64F380D4C0066A3A52336';</w:t>
       </w:r>
@@ -509,12 +525,12 @@
       <w:pPr>
         <w:pStyle w:val="Encadr"/>
         <w:rPr>
-          <w:lang w:eastAsia="fr-FR"/>
-        </w:rPr>
-      </w:pPr>
-      <w:r>
-        <w:rPr>
-          <w:lang w:eastAsia="fr-FR"/>
+          <w:lang w:val="en-US" w:eastAsia="fr-FR"/>
+        </w:rPr>
+      </w:pPr>
+      <w:r>
+        <w:rPr>
+          <w:lang w:val="en-US" w:eastAsia="fr-FR"/>
         </w:rPr>
         <w:t>GRANT DELETE, SELECT, INSERT, UPDATE ON horse_sim.concours TO 'admin_concours'@'localhost';</w:t>
       </w:r>
@@ -552,12 +568,12 @@
       <w:pPr>
         <w:pStyle w:val="Encadr"/>
         <w:rPr>
-          <w:lang w:eastAsia="fr-FR"/>
-        </w:rPr>
-      </w:pPr>
-      <w:r>
-        <w:rPr>
-          <w:lang w:eastAsia="fr-FR"/>
+          <w:lang w:val="en-US" w:eastAsia="fr-FR"/>
+        </w:rPr>
+      </w:pPr>
+      <w:r>
+        <w:rPr>
+          <w:lang w:val="en-US" w:eastAsia="fr-FR"/>
         </w:rPr>
         <w:t>CREATE USER 'admin_journal'@'localhost' IDENTIFIED BY PASSWORD '*A7CB48D68F7AE1018B75539070B2D8B6520ADC8D';</w:t>
       </w:r>
@@ -566,12 +582,12 @@
       <w:pPr>
         <w:pStyle w:val="Encadr"/>
         <w:rPr>
-          <w:lang w:eastAsia="fr-FR"/>
-        </w:rPr>
-      </w:pPr>
-      <w:r>
-        <w:rPr>
-          <w:lang w:eastAsia="fr-FR"/>
+          <w:lang w:val="en-US" w:eastAsia="fr-FR"/>
+        </w:rPr>
+      </w:pPr>
+      <w:r>
+        <w:rPr>
+          <w:lang w:val="en-US" w:eastAsia="fr-FR"/>
         </w:rPr>
         <w:t>GRANT DELETE, SELECT, INSERT, UPDATE ON horse_sim.journal TO 'admin_journal'@'localhost';</w:t>
       </w:r>
@@ -595,12 +611,12 @@
       <w:pPr>
         <w:pStyle w:val="Encadr"/>
         <w:rPr>
-          <w:lang w:eastAsia="fr-FR"/>
-        </w:rPr>
-      </w:pPr>
-      <w:r>
-        <w:rPr>
-          <w:lang w:eastAsia="fr-FR"/>
+          <w:lang w:val="en-US" w:eastAsia="fr-FR"/>
+        </w:rPr>
+      </w:pPr>
+      <w:r>
+        <w:rPr>
+          <w:lang w:val="en-US" w:eastAsia="fr-FR"/>
         </w:rPr>
         <w:t>CREATE USER 'client'@'localhost' IDENTIFIED BY PASSWORD '*459DEC76B4BAF7C0DCE265EDCA7EB68442C45E78';</w:t>
       </w:r>
@@ -609,12 +625,12 @@
       <w:pPr>
         <w:pStyle w:val="Encadr"/>
         <w:rPr>
-          <w:lang w:eastAsia="fr-FR"/>
-        </w:rPr>
-      </w:pPr>
-      <w:r>
-        <w:rPr>
-          <w:lang w:eastAsia="fr-FR"/>
+          <w:lang w:val="en-US" w:eastAsia="fr-FR"/>
+        </w:rPr>
+      </w:pPr>
+      <w:r>
+        <w:rPr>
+          <w:lang w:val="en-US" w:eastAsia="fr-FR"/>
         </w:rPr>
         <w:t>GRANT SELECT ON horse_sim.journal TO 'client'@'localhost';</w:t>
       </w:r>
@@ -623,12 +639,12 @@
       <w:pPr>
         <w:pStyle w:val="Encadr"/>
         <w:rPr>
-          <w:lang w:eastAsia="fr-FR"/>
-        </w:rPr>
-      </w:pPr>
-      <w:r>
-        <w:rPr>
-          <w:lang w:eastAsia="fr-FR"/>
+          <w:lang w:val="en-US" w:eastAsia="fr-FR"/>
+        </w:rPr>
+      </w:pPr>
+      <w:r>
+        <w:rPr>
+          <w:lang w:val="en-US" w:eastAsia="fr-FR"/>
         </w:rPr>
         <w:t>GRANT SELECT ON horse_sim.concours TO 'client'@'localhost';</w:t>
       </w:r>
@@ -652,82 +668,112 @@
       <w:pPr>
         <w:pStyle w:val="Encadr"/>
         <w:rPr>
-          <w:lang w:eastAsia="fr-FR"/>
-        </w:rPr>
-      </w:pPr>
-      <w:r>
-        <w:rPr>
-          <w:lang w:eastAsia="fr-FR"/>
-        </w:rPr>
-        <w:t>REVOKE ALL PRIVILEGES ON horse_sim.* FROM 'admin_horse'@'localhost';</w:t>
-      </w:r>
-    </w:p>
-    <w:p>
-      <w:pPr>
-        <w:pStyle w:val="Encadr"/>
-        <w:rPr>
-          <w:lang w:eastAsia="fr-FR"/>
-        </w:rPr>
-      </w:pPr>
-      <w:r>
-        <w:rPr>
-          <w:lang w:eastAsia="fr-FR"/>
-        </w:rPr>
-        <w:t>REVOKE GRANT OPTION, CREATE USER ON *.* FROM 'admin_user'@'localhost';</w:t>
-      </w:r>
-    </w:p>
-    <w:p>
-      <w:pPr>
-        <w:pStyle w:val="Encadr"/>
-        <w:rPr>
-          <w:lang w:eastAsia="fr-FR"/>
-        </w:rPr>
-      </w:pPr>
-      <w:r>
-        <w:rPr>
-          <w:lang w:eastAsia="fr-FR"/>
-        </w:rPr>
-        <w:t>REVOKE INDEX, ALTER ON horse_sim.* FROM 'admin_index'@'localhost';</w:t>
-      </w:r>
-    </w:p>
-    <w:p>
-      <w:pPr>
-        <w:pStyle w:val="Encadr"/>
-        <w:rPr>
-          <w:lang w:eastAsia="fr-FR"/>
-        </w:rPr>
-      </w:pPr>
-      <w:r>
-        <w:rPr>
-          <w:lang w:eastAsia="fr-FR"/>
-        </w:rPr>
-        <w:t>REVOKE PROCESS, RELOAD, SHUTDOWN ON *.* FROM 'admin_server'@'localhost';</w:t>
-      </w:r>
-    </w:p>
-    <w:p>
-      <w:pPr>
-        <w:pStyle w:val="Encadr"/>
-        <w:rPr>
-          <w:lang w:eastAsia="fr-FR"/>
-        </w:rPr>
-      </w:pPr>
-      <w:r>
-        <w:rPr>
-          <w:lang w:eastAsia="fr-FR"/>
-        </w:rPr>
-        <w:t>REVOKE DELETE, SELECT, INSERT, UPDATE ON horse_sim.* FROM 'admin_dev'@'localhost';</w:t>
-      </w:r>
-    </w:p>
-    <w:p>
-      <w:pPr>
-        <w:pStyle w:val="Encadr"/>
-        <w:rPr>
-          <w:lang w:eastAsia="fr-FR"/>
-        </w:rPr>
-      </w:pPr>
-      <w:r>
-        <w:rPr>
-          <w:lang w:eastAsia="fr-FR"/>
+          <w:lang w:val="en-US" w:eastAsia="fr-FR"/>
+        </w:rPr>
+      </w:pPr>
+      <w:r>
+        <w:rPr>
+          <w:lang w:val="en-US" w:eastAsia="fr-FR"/>
+        </w:rPr>
+        <w:t xml:space="preserve">REVOKE ALL PRIVILEGES ON horse_sim.* </w:t>
+      </w:r>
+      <w:r>
+        <w:rPr>
+          <w:lang w:val="en-US" w:eastAsia="fr-FR"/>
+        </w:rPr>
+        <w:t>FROM 'admin_horse'@'localhost';</w:t>
+      </w:r>
+    </w:p>
+    <w:p>
+      <w:pPr>
+        <w:pStyle w:val="Encadr"/>
+        <w:rPr>
+          <w:lang w:val="en-US" w:eastAsia="fr-FR"/>
+        </w:rPr>
+      </w:pPr>
+      <w:r>
+        <w:rPr>
+          <w:lang w:val="en-US" w:eastAsia="fr-FR"/>
+        </w:rPr>
+        <w:t xml:space="preserve">REVOKE GRANT OPTION, CREATE USER ON *.* </w:t>
+      </w:r>
+      <w:r>
+        <w:rPr>
+          <w:lang w:val="en-US" w:eastAsia="fr-FR"/>
+        </w:rPr>
+        <w:t>FROM 'admin_user'@'localhost';</w:t>
+      </w:r>
+    </w:p>
+    <w:p>
+      <w:pPr>
+        <w:pStyle w:val="Encadr"/>
+        <w:rPr>
+          <w:lang w:val="en-US" w:eastAsia="fr-FR"/>
+        </w:rPr>
+      </w:pPr>
+      <w:r>
+        <w:rPr>
+          <w:lang w:val="en-US" w:eastAsia="fr-FR"/>
+        </w:rPr>
+        <w:t xml:space="preserve">REVOKE INDEX, ALTER ON horse_sim.* </w:t>
+      </w:r>
+      <w:r>
+        <w:rPr>
+          <w:lang w:val="en-US" w:eastAsia="fr-FR"/>
+        </w:rPr>
+        <w:t>FROM 'admin_index'@'localhost';</w:t>
+      </w:r>
+    </w:p>
+    <w:p>
+      <w:pPr>
+        <w:pStyle w:val="Encadr"/>
+        <w:rPr>
+          <w:lang w:val="en-US" w:eastAsia="fr-FR"/>
+        </w:rPr>
+      </w:pPr>
+      <w:r>
+        <w:rPr>
+          <w:lang w:val="en-US" w:eastAsia="fr-FR"/>
+        </w:rPr>
+        <w:t xml:space="preserve">REVOKE PROCESS, RELOAD, SHUTDOWN ON *.* </w:t>
+      </w:r>
+      <w:r>
+        <w:rPr>
+          <w:lang w:val="en-US" w:eastAsia="fr-FR"/>
+        </w:rPr>
+        <w:t>FROM 'admin_server'@'localhost';</w:t>
+      </w:r>
+    </w:p>
+    <w:p>
+      <w:pPr>
+        <w:pStyle w:val="Encadr"/>
+        <w:rPr>
+          <w:lang w:val="en-US" w:eastAsia="fr-FR"/>
+        </w:rPr>
+      </w:pPr>
+      <w:r>
+        <w:rPr>
+          <w:lang w:val="en-US" w:eastAsia="fr-FR"/>
+        </w:rPr>
+        <w:t xml:space="preserve">REVOKE DELETE, SELECT, INSERT, UPDATE ON horse_sim.* </w:t>
+      </w:r>
+      <w:r>
+        <w:rPr>
+          <w:lang w:val="en-US" w:eastAsia="fr-FR"/>
+        </w:rPr>
+        <w:t>FROM 'admin_dev'@'localhost';</w:t>
+      </w:r>
+    </w:p>
+    <w:p>
+      <w:pPr>
+        <w:pStyle w:val="Encadr"/>
+        <w:rPr>
+          <w:lang w:val="en-US" w:eastAsia="fr-FR"/>
+        </w:rPr>
+      </w:pPr>
+      <w:r>
+        <w:rPr>
+          <w:lang w:val="en-US" w:eastAsia="fr-FR"/>
         </w:rPr>
         <w:t>REVOKE DELETE, INSERT, SELECT, UPDATE ON horse_sim.joueur FROM 'admin_commu'@'localhost';</w:t>
       </w:r>
@@ -736,26 +782,50 @@
       <w:pPr>
         <w:pStyle w:val="Encadr"/>
         <w:rPr>
-          <w:lang w:eastAsia="fr-FR"/>
-        </w:rPr>
-      </w:pPr>
-      <w:r>
-        <w:rPr>
-          <w:lang w:eastAsia="fr-FR"/>
-        </w:rPr>
-        <w:t>REVOKE SELECT, UPDATE ON horse_sim.chevaux FROM 'admin_job'@'localhost';</w:t>
-      </w:r>
-    </w:p>
-    <w:p>
-      <w:pPr>
-        <w:pStyle w:val="Encadr"/>
-        <w:rPr>
-          <w:lang w:eastAsia="fr-FR"/>
-        </w:rPr>
-      </w:pPr>
-      <w:r>
-        <w:rPr>
-          <w:lang w:eastAsia="fr-FR"/>
+          <w:lang w:val="en-US" w:eastAsia="fr-FR"/>
+        </w:rPr>
+      </w:pPr>
+      <w:r>
+        <w:rPr>
+          <w:lang w:val="en-US" w:eastAsia="fr-FR"/>
+        </w:rPr>
+        <w:t>REVOKE SELECT, UPDATE ON horse_sim.</w:t>
+      </w:r>
+      <w:r>
+        <w:rPr>
+          <w:lang w:val="en-US" w:eastAsia="fr-FR"/>
+        </w:rPr>
+        <w:t>c</w:t>
+      </w:r>
+      <w:r>
+        <w:rPr>
+          <w:lang w:val="en-US" w:eastAsia="fr-FR"/>
+        </w:rPr>
+        <w:t>heval</w:t>
+      </w:r>
+      <w:r>
+        <w:rPr>
+          <w:lang w:val="en-US" w:eastAsia="fr-FR"/>
+        </w:rPr>
+        <w:t xml:space="preserve"> </w:t>
+      </w:r>
+      <w:r>
+        <w:rPr>
+          <w:lang w:val="en-US" w:eastAsia="fr-FR"/>
+        </w:rPr>
+        <w:t>FROM 'admin_job'@'localhost';</w:t>
+      </w:r>
+    </w:p>
+    <w:p>
+      <w:pPr>
+        <w:pStyle w:val="Encadr"/>
+        <w:rPr>
+          <w:lang w:val="en-US" w:eastAsia="fr-FR"/>
+        </w:rPr>
+      </w:pPr>
+      <w:r>
+        <w:rPr>
+          <w:lang w:val="en-US" w:eastAsia="fr-FR"/>
         </w:rPr>
         <w:t>REVOKE DELETE, SELECT, INSERT, UPDATE ON horse_sim.concours FROM 'admin_concours'@'localhost';</w:t>
       </w:r>
@@ -764,12 +834,12 @@
       <w:pPr>
         <w:pStyle w:val="Encadr"/>
         <w:rPr>
-          <w:lang w:eastAsia="fr-FR"/>
-        </w:rPr>
-      </w:pPr>
-      <w:r>
-        <w:rPr>
-          <w:lang w:eastAsia="fr-FR"/>
+          <w:lang w:val="en-US" w:eastAsia="fr-FR"/>
+        </w:rPr>
+      </w:pPr>
+      <w:r>
+        <w:rPr>
+          <w:lang w:val="en-US" w:eastAsia="fr-FR"/>
         </w:rPr>
         <w:t>REVOKE DELETE, SELECT, INSERT, UPDATE ON horse_sim.journal FROM 'admin_journal'@'localhost';</w:t>
       </w:r>
@@ -778,12 +848,12 @@
       <w:pPr>
         <w:pStyle w:val="Encadr"/>
         <w:rPr>
-          <w:lang w:eastAsia="fr-FR"/>
-        </w:rPr>
-      </w:pPr>
-      <w:r>
-        <w:rPr>
-          <w:lang w:eastAsia="fr-FR"/>
+          <w:lang w:val="en-US" w:eastAsia="fr-FR"/>
+        </w:rPr>
+      </w:pPr>
+      <w:r>
+        <w:rPr>
+          <w:lang w:val="en-US" w:eastAsia="fr-FR"/>
         </w:rPr>
         <w:t>REVOKE SELECT ON horse_sim.journal FROM 'client'@'localhost';</w:t>
       </w:r>
@@ -791,10 +861,13 @@
     <w:p>
       <w:pPr>
         <w:pStyle w:val="Encadr"/>
-      </w:pPr>
-      <w:r>
-        <w:rPr>
-          <w:lang w:eastAsia="fr-FR"/>
+        <w:rPr>
+          <w:lang w:val="en-US"/>
+        </w:rPr>
+      </w:pPr>
+      <w:r>
+        <w:rPr>
+          <w:lang w:val="en-US" w:eastAsia="fr-FR"/>
         </w:rPr>
         <w:t>REVOKE SELECT ON horse_sim.concours FROM 'client'@'localhost';</w:t>
       </w:r>

</xml_diff>

<commit_message>
fix(Rendu 2) : change localhost to %
</commit_message>
<xml_diff>
--- a/document/Rendu 2/Commande_create_user.docx
+++ b/document/Rendu 2/Commande_create_user.docx
@@ -28,8 +28,30 @@
         <w:rPr>
           <w:lang w:val="en-US" w:eastAsia="fr-FR"/>
         </w:rPr>
-        <w:t>CREATE DATABASE IF NOT EXISTS horse_sim;</w:t>
-      </w:r>
+        <w:t xml:space="preserve">CREATE DATABASE IF NOT EXISTS </w:t>
+      </w:r>
+      <w:proofErr w:type="spellStart"/>
+      <w:r>
+        <w:rPr>
+          <w:lang w:val="en-US" w:eastAsia="fr-FR"/>
+        </w:rPr>
+        <w:t>horse_</w:t>
+      </w:r>
+      <w:proofErr w:type="gramStart"/>
+      <w:r>
+        <w:rPr>
+          <w:lang w:val="en-US" w:eastAsia="fr-FR"/>
+        </w:rPr>
+        <w:t>sim</w:t>
+      </w:r>
+      <w:proofErr w:type="spellEnd"/>
+      <w:r>
+        <w:rPr>
+          <w:lang w:val="en-US" w:eastAsia="fr-FR"/>
+        </w:rPr>
+        <w:t>;</w:t>
+      </w:r>
+      <w:proofErr w:type="gramEnd"/>
     </w:p>
     <w:p>
       <w:pPr>
@@ -57,66 +79,152 @@
         <w:rPr>
           <w:lang w:val="en-US" w:eastAsia="fr-FR"/>
         </w:rPr>
-        <w:t>SHOW DATABASES;</w:t>
-      </w:r>
-    </w:p>
-    <w:p>
-      <w:pPr>
-        <w:rPr>
-          <w:rFonts w:eastAsia="Times New Roman" w:cstheme="minorHAnsi"/>
-          <w:lang w:val="en-US" w:eastAsia="fr-FR"/>
-        </w:rPr>
-      </w:pPr>
-      <w:r>
-        <w:rPr>
-          <w:rFonts w:eastAsia="Times New Roman" w:cstheme="minorHAnsi"/>
-          <w:lang w:val="en-US" w:eastAsia="fr-FR"/>
-        </w:rPr>
-        <w:t>Afficher les users :</w:t>
-      </w:r>
-    </w:p>
-    <w:p>
-      <w:pPr>
-        <w:pStyle w:val="Encadr"/>
-        <w:rPr>
-          <w:lang w:val="en-US" w:eastAsia="fr-FR"/>
-        </w:rPr>
-      </w:pPr>
-      <w:r>
-        <w:rPr>
-          <w:lang w:val="en-US" w:eastAsia="fr-FR"/>
-        </w:rPr>
-        <w:t>Select user from mysql.user;</w:t>
-      </w:r>
-    </w:p>
-    <w:p>
-      <w:pPr>
-        <w:rPr>
-          <w:rFonts w:eastAsia="Times New Roman" w:cstheme="minorHAnsi"/>
-          <w:lang w:val="en-US" w:eastAsia="fr-FR"/>
-        </w:rPr>
-      </w:pPr>
-      <w:r>
-        <w:rPr>
-          <w:rFonts w:eastAsia="Times New Roman" w:cstheme="minorHAnsi"/>
-          <w:lang w:val="en-US" w:eastAsia="fr-FR"/>
-        </w:rPr>
-        <w:t>Afficher droit users :</w:t>
-      </w:r>
-    </w:p>
-    <w:p>
-      <w:pPr>
-        <w:pStyle w:val="Encadr"/>
-        <w:rPr>
-          <w:lang w:val="en-US" w:eastAsia="fr-FR"/>
-        </w:rPr>
-      </w:pPr>
-      <w:r>
-        <w:rPr>
-          <w:lang w:val="en-US" w:eastAsia="fr-FR"/>
-        </w:rPr>
-        <w:t>SELECT * FROM information_schema.user_privileges;</w:t>
-      </w:r>
+        <w:t xml:space="preserve">SHOW </w:t>
+      </w:r>
+      <w:proofErr w:type="gramStart"/>
+      <w:r>
+        <w:rPr>
+          <w:lang w:val="en-US" w:eastAsia="fr-FR"/>
+        </w:rPr>
+        <w:t>DATABASES;</w:t>
+      </w:r>
+      <w:proofErr w:type="gramEnd"/>
+    </w:p>
+    <w:p>
+      <w:pPr>
+        <w:rPr>
+          <w:rFonts w:eastAsia="Times New Roman" w:cstheme="minorHAnsi"/>
+          <w:lang w:val="en-US" w:eastAsia="fr-FR"/>
+        </w:rPr>
+      </w:pPr>
+      <w:r>
+        <w:rPr>
+          <w:rFonts w:eastAsia="Times New Roman" w:cstheme="minorHAnsi"/>
+          <w:lang w:val="en-US" w:eastAsia="fr-FR"/>
+        </w:rPr>
+        <w:t xml:space="preserve">Afficher </w:t>
+      </w:r>
+      <w:proofErr w:type="spellStart"/>
+      <w:r>
+        <w:rPr>
+          <w:rFonts w:eastAsia="Times New Roman" w:cstheme="minorHAnsi"/>
+          <w:lang w:val="en-US" w:eastAsia="fr-FR"/>
+        </w:rPr>
+        <w:t>les</w:t>
+      </w:r>
+      <w:proofErr w:type="spellEnd"/>
+      <w:r>
+        <w:rPr>
+          <w:rFonts w:eastAsia="Times New Roman" w:cstheme="minorHAnsi"/>
+          <w:lang w:val="en-US" w:eastAsia="fr-FR"/>
+        </w:rPr>
+        <w:t xml:space="preserve"> </w:t>
+      </w:r>
+      <w:proofErr w:type="gramStart"/>
+      <w:r>
+        <w:rPr>
+          <w:rFonts w:eastAsia="Times New Roman" w:cstheme="minorHAnsi"/>
+          <w:lang w:val="en-US" w:eastAsia="fr-FR"/>
+        </w:rPr>
+        <w:t>users :</w:t>
+      </w:r>
+      <w:proofErr w:type="gramEnd"/>
+    </w:p>
+    <w:p>
+      <w:pPr>
+        <w:pStyle w:val="Encadr"/>
+        <w:rPr>
+          <w:lang w:val="en-US" w:eastAsia="fr-FR"/>
+        </w:rPr>
+      </w:pPr>
+      <w:r>
+        <w:rPr>
+          <w:lang w:val="en-US" w:eastAsia="fr-FR"/>
+        </w:rPr>
+        <w:t xml:space="preserve">Select user from </w:t>
+      </w:r>
+      <w:proofErr w:type="spellStart"/>
+      <w:r>
+        <w:rPr>
+          <w:lang w:val="en-US" w:eastAsia="fr-FR"/>
+        </w:rPr>
+        <w:t>mysql.</w:t>
+      </w:r>
+      <w:proofErr w:type="gramStart"/>
+      <w:r>
+        <w:rPr>
+          <w:lang w:val="en-US" w:eastAsia="fr-FR"/>
+        </w:rPr>
+        <w:t>user</w:t>
+      </w:r>
+      <w:proofErr w:type="spellEnd"/>
+      <w:r>
+        <w:rPr>
+          <w:lang w:val="en-US" w:eastAsia="fr-FR"/>
+        </w:rPr>
+        <w:t>;</w:t>
+      </w:r>
+      <w:proofErr w:type="gramEnd"/>
+    </w:p>
+    <w:p>
+      <w:pPr>
+        <w:rPr>
+          <w:rFonts w:eastAsia="Times New Roman" w:cstheme="minorHAnsi"/>
+          <w:lang w:val="en-US" w:eastAsia="fr-FR"/>
+        </w:rPr>
+      </w:pPr>
+      <w:r>
+        <w:rPr>
+          <w:rFonts w:eastAsia="Times New Roman" w:cstheme="minorHAnsi"/>
+          <w:lang w:val="en-US" w:eastAsia="fr-FR"/>
+        </w:rPr>
+        <w:t xml:space="preserve">Afficher droit </w:t>
+      </w:r>
+      <w:proofErr w:type="gramStart"/>
+      <w:r>
+        <w:rPr>
+          <w:rFonts w:eastAsia="Times New Roman" w:cstheme="minorHAnsi"/>
+          <w:lang w:val="en-US" w:eastAsia="fr-FR"/>
+        </w:rPr>
+        <w:t>users :</w:t>
+      </w:r>
+      <w:proofErr w:type="gramEnd"/>
+    </w:p>
+    <w:p>
+      <w:pPr>
+        <w:pStyle w:val="Encadr"/>
+        <w:rPr>
+          <w:lang w:val="en-US" w:eastAsia="fr-FR"/>
+        </w:rPr>
+      </w:pPr>
+      <w:r>
+        <w:rPr>
+          <w:lang w:val="en-US" w:eastAsia="fr-FR"/>
+        </w:rPr>
+        <w:t xml:space="preserve">SELECT * FROM </w:t>
+      </w:r>
+      <w:proofErr w:type="spellStart"/>
+      <w:r>
+        <w:rPr>
+          <w:lang w:val="en-US" w:eastAsia="fr-FR"/>
+        </w:rPr>
+        <w:t>information_schema.user_</w:t>
+      </w:r>
+      <w:proofErr w:type="gramStart"/>
+      <w:r>
+        <w:rPr>
+          <w:lang w:val="en-US" w:eastAsia="fr-FR"/>
+        </w:rPr>
+        <w:t>privileges</w:t>
+      </w:r>
+      <w:proofErr w:type="spellEnd"/>
+      <w:r>
+        <w:rPr>
+          <w:lang w:val="en-US" w:eastAsia="fr-FR"/>
+        </w:rPr>
+        <w:t>;</w:t>
+      </w:r>
+      <w:proofErr w:type="gramEnd"/>
     </w:p>
     <w:p>
       <w:pPr>
@@ -158,27 +266,101 @@
         <w:rPr>
           <w:lang w:val="en-US" w:eastAsia="fr-FR"/>
         </w:rPr>
-        <w:t>CREATE USER 'admin_horse'@'localhost' IDENTIFIED BY PASSWORD '*FF36DD7DD256332B0F8A9EF964572D0E36222B46';</w:t>
-      </w:r>
-    </w:p>
-    <w:p>
-      <w:pPr>
-        <w:pStyle w:val="Encadr"/>
-        <w:rPr>
-          <w:lang w:eastAsia="fr-FR"/>
-        </w:rPr>
-      </w:pPr>
-      <w:r>
-        <w:rPr>
-          <w:lang w:val="en-US" w:eastAsia="fr-FR"/>
-        </w:rPr>
-        <w:t xml:space="preserve">GRANT ALL PRIVILEGES ON horse_sim.* </w:t>
-      </w:r>
-      <w:r>
-        <w:rPr>
-          <w:lang w:eastAsia="fr-FR"/>
-        </w:rPr>
-        <w:t>TO 'admin_horse'@'localhost';</w:t>
+        <w:t>CREATE USER '</w:t>
+      </w:r>
+      <w:proofErr w:type="spellStart"/>
+      <w:r>
+        <w:rPr>
+          <w:lang w:val="en-US" w:eastAsia="fr-FR"/>
+        </w:rPr>
+        <w:t>admin_horse</w:t>
+      </w:r>
+      <w:proofErr w:type="spellEnd"/>
+      <w:r>
+        <w:rPr>
+          <w:lang w:val="en-US" w:eastAsia="fr-FR"/>
+        </w:rPr>
+        <w:t>'@'</w:t>
+      </w:r>
+      <w:r>
+        <w:rPr>
+          <w:lang w:val="en-US" w:eastAsia="fr-FR"/>
+        </w:rPr>
+        <w:t>%</w:t>
+      </w:r>
+      <w:r>
+        <w:rPr>
+          <w:lang w:val="en-US" w:eastAsia="fr-FR"/>
+        </w:rPr>
+        <w:t>' IDENTIFIED BY PASSWORD '*FF36DD7DD256332B0F8A9EF964572D0E36222B46</w:t>
+      </w:r>
+      <w:proofErr w:type="gramStart"/>
+      <w:r>
+        <w:rPr>
+          <w:lang w:val="en-US" w:eastAsia="fr-FR"/>
+        </w:rPr>
+        <w:t>';</w:t>
+      </w:r>
+      <w:proofErr w:type="gramEnd"/>
+    </w:p>
+    <w:p>
+      <w:pPr>
+        <w:pStyle w:val="Encadr"/>
+        <w:rPr>
+          <w:lang w:eastAsia="fr-FR"/>
+        </w:rPr>
+      </w:pPr>
+      <w:r>
+        <w:rPr>
+          <w:lang w:val="en-US" w:eastAsia="fr-FR"/>
+        </w:rPr>
+        <w:t>GRANT ALL PRIVILEGES ON horse_</w:t>
+      </w:r>
+      <w:proofErr w:type="gramStart"/>
+      <w:r>
+        <w:rPr>
+          <w:lang w:val="en-US" w:eastAsia="fr-FR"/>
+        </w:rPr>
+        <w:t>sim.*</w:t>
+      </w:r>
+      <w:proofErr w:type="gramEnd"/>
+      <w:r>
+        <w:rPr>
+          <w:lang w:val="en-US" w:eastAsia="fr-FR"/>
+        </w:rPr>
+        <w:t xml:space="preserve"> </w:t>
+      </w:r>
+      <w:r>
+        <w:rPr>
+          <w:lang w:eastAsia="fr-FR"/>
+        </w:rPr>
+        <w:t>TO '</w:t>
+      </w:r>
+      <w:proofErr w:type="spellStart"/>
+      <w:r>
+        <w:rPr>
+          <w:lang w:eastAsia="fr-FR"/>
+        </w:rPr>
+        <w:t>admin_horse</w:t>
+      </w:r>
+      <w:proofErr w:type="spellEnd"/>
+      <w:r>
+        <w:rPr>
+          <w:lang w:eastAsia="fr-FR"/>
+        </w:rPr>
+        <w:t>'@'</w:t>
+      </w:r>
+      <w:r>
+        <w:rPr>
+          <w:lang w:eastAsia="fr-FR"/>
+        </w:rPr>
+        <w:t>%</w:t>
+      </w:r>
+      <w:r>
+        <w:rPr>
+          <w:lang w:eastAsia="fr-FR"/>
+        </w:rPr>
+        <w:t>';</w:t>
       </w:r>
     </w:p>
     <w:p>
@@ -221,21 +403,109 @@
         <w:rPr>
           <w:lang w:val="en-US" w:eastAsia="fr-FR"/>
         </w:rPr>
-        <w:t>CREATE USER 'admin_user'@'localhost' IDENTIFIED BY PASSWORD '*90F72539728C8B4EC91F1F66905FE32982BA9E05';</w:t>
-      </w:r>
-    </w:p>
-    <w:p>
-      <w:pPr>
-        <w:pStyle w:val="Encadr"/>
-        <w:rPr>
-          <w:lang w:val="en-US" w:eastAsia="fr-FR"/>
-        </w:rPr>
-      </w:pPr>
-      <w:r>
-        <w:rPr>
-          <w:lang w:val="en-US" w:eastAsia="fr-FR"/>
-        </w:rPr>
-        <w:t>GRANT GRANT OPTION, CREATE USER ON *.* TO 'admin_user'@'localhost';</w:t>
+        <w:t>CREATE USER '</w:t>
+      </w:r>
+      <w:proofErr w:type="spellStart"/>
+      <w:r>
+        <w:rPr>
+          <w:lang w:val="en-US" w:eastAsia="fr-FR"/>
+        </w:rPr>
+        <w:t>admin_user</w:t>
+      </w:r>
+      <w:proofErr w:type="spellEnd"/>
+      <w:r>
+        <w:rPr>
+          <w:lang w:val="en-US" w:eastAsia="fr-FR"/>
+        </w:rPr>
+        <w:t>'@'</w:t>
+      </w:r>
+      <w:r>
+        <w:rPr>
+          <w:lang w:val="en-US" w:eastAsia="fr-FR"/>
+        </w:rPr>
+        <w:t>%</w:t>
+      </w:r>
+      <w:r>
+        <w:rPr>
+          <w:lang w:val="en-US" w:eastAsia="fr-FR"/>
+        </w:rPr>
+        <w:t>' IDENTIFIED BY PASSWORD '*90F72539728C8B4EC91F1F66905FE32982BA9E05</w:t>
+      </w:r>
+      <w:proofErr w:type="gramStart"/>
+      <w:r>
+        <w:rPr>
+          <w:lang w:val="en-US" w:eastAsia="fr-FR"/>
+        </w:rPr>
+        <w:t>';</w:t>
+      </w:r>
+      <w:proofErr w:type="gramEnd"/>
+    </w:p>
+    <w:p>
+      <w:pPr>
+        <w:pStyle w:val="Encadr"/>
+        <w:rPr>
+          <w:lang w:val="en-US" w:eastAsia="fr-FR"/>
+        </w:rPr>
+      </w:pPr>
+      <w:r>
+        <w:rPr>
+          <w:lang w:val="en-US" w:eastAsia="fr-FR"/>
+        </w:rPr>
+        <w:t xml:space="preserve">GRANT </w:t>
+      </w:r>
+      <w:proofErr w:type="spellStart"/>
+      <w:r>
+        <w:rPr>
+          <w:lang w:val="en-US" w:eastAsia="fr-FR"/>
+        </w:rPr>
+        <w:t>GRANT</w:t>
+      </w:r>
+      <w:proofErr w:type="spellEnd"/>
+      <w:r>
+        <w:rPr>
+          <w:lang w:val="en-US" w:eastAsia="fr-FR"/>
+        </w:rPr>
+        <w:t xml:space="preserve"> OPTION, CREATE USER ON </w:t>
+      </w:r>
+      <w:proofErr w:type="gramStart"/>
+      <w:r>
+        <w:rPr>
+          <w:lang w:val="en-US" w:eastAsia="fr-FR"/>
+        </w:rPr>
+        <w:t>*.*</w:t>
+      </w:r>
+      <w:proofErr w:type="gramEnd"/>
+      <w:r>
+        <w:rPr>
+          <w:lang w:val="en-US" w:eastAsia="fr-FR"/>
+        </w:rPr>
+        <w:t xml:space="preserve"> TO '</w:t>
+      </w:r>
+      <w:proofErr w:type="spellStart"/>
+      <w:r>
+        <w:rPr>
+          <w:lang w:val="en-US" w:eastAsia="fr-FR"/>
+        </w:rPr>
+        <w:t>admin_user</w:t>
+      </w:r>
+      <w:proofErr w:type="spellEnd"/>
+      <w:r>
+        <w:rPr>
+          <w:lang w:val="en-US" w:eastAsia="fr-FR"/>
+        </w:rPr>
+        <w:t>'@'</w:t>
+      </w:r>
+      <w:r>
+        <w:rPr>
+          <w:lang w:val="en-US" w:eastAsia="fr-FR"/>
+        </w:rPr>
+        <w:t>%</w:t>
+      </w:r>
+      <w:r>
+        <w:rPr>
+          <w:lang w:val="en-US" w:eastAsia="fr-FR"/>
+        </w:rPr>
+        <w:t>';</w:t>
       </w:r>
     </w:p>
     <w:p>
@@ -264,21 +534,95 @@
         <w:rPr>
           <w:lang w:val="en-US" w:eastAsia="fr-FR"/>
         </w:rPr>
-        <w:t>CREATE USER 'admin_index'@'localhost' IDENTIFIED BY PASSWORD '*C36EFBE649FB00CD8A9F7A66F9514AF47C1FEA98';</w:t>
-      </w:r>
-    </w:p>
-    <w:p>
-      <w:pPr>
-        <w:pStyle w:val="Encadr"/>
-        <w:rPr>
-          <w:lang w:val="en-US" w:eastAsia="fr-FR"/>
-        </w:rPr>
-      </w:pPr>
-      <w:r>
-        <w:rPr>
-          <w:lang w:val="en-US" w:eastAsia="fr-FR"/>
-        </w:rPr>
-        <w:t>GRANT INDEX, ALTER ON horse_sim.* TO 'admin_index'@'localhost';</w:t>
+        <w:t>CREATE USER '</w:t>
+      </w:r>
+      <w:proofErr w:type="spellStart"/>
+      <w:r>
+        <w:rPr>
+          <w:lang w:val="en-US" w:eastAsia="fr-FR"/>
+        </w:rPr>
+        <w:t>admin_index</w:t>
+      </w:r>
+      <w:proofErr w:type="spellEnd"/>
+      <w:r>
+        <w:rPr>
+          <w:lang w:val="en-US" w:eastAsia="fr-FR"/>
+        </w:rPr>
+        <w:t>'@'</w:t>
+      </w:r>
+      <w:r>
+        <w:rPr>
+          <w:lang w:val="en-US" w:eastAsia="fr-FR"/>
+        </w:rPr>
+        <w:t>%</w:t>
+      </w:r>
+      <w:r>
+        <w:rPr>
+          <w:lang w:val="en-US" w:eastAsia="fr-FR"/>
+        </w:rPr>
+        <w:t>' IDENTIFIED BY PASSWORD '*C36EFBE649FB00CD8A9F7A66F9514AF47C1FEA98</w:t>
+      </w:r>
+      <w:proofErr w:type="gramStart"/>
+      <w:r>
+        <w:rPr>
+          <w:lang w:val="en-US" w:eastAsia="fr-FR"/>
+        </w:rPr>
+        <w:t>';</w:t>
+      </w:r>
+      <w:proofErr w:type="gramEnd"/>
+    </w:p>
+    <w:p>
+      <w:pPr>
+        <w:pStyle w:val="Encadr"/>
+        <w:rPr>
+          <w:lang w:val="en-US" w:eastAsia="fr-FR"/>
+        </w:rPr>
+      </w:pPr>
+      <w:r>
+        <w:rPr>
+          <w:lang w:val="en-US" w:eastAsia="fr-FR"/>
+        </w:rPr>
+        <w:t>GRANT INDEX, ALTER ON horse_</w:t>
+      </w:r>
+      <w:proofErr w:type="gramStart"/>
+      <w:r>
+        <w:rPr>
+          <w:lang w:val="en-US" w:eastAsia="fr-FR"/>
+        </w:rPr>
+        <w:t>sim.*</w:t>
+      </w:r>
+      <w:proofErr w:type="gramEnd"/>
+      <w:r>
+        <w:rPr>
+          <w:lang w:val="en-US" w:eastAsia="fr-FR"/>
+        </w:rPr>
+        <w:t xml:space="preserve"> TO '</w:t>
+      </w:r>
+      <w:proofErr w:type="spellStart"/>
+      <w:r>
+        <w:rPr>
+          <w:lang w:val="en-US" w:eastAsia="fr-FR"/>
+        </w:rPr>
+        <w:t>admin_index</w:t>
+      </w:r>
+      <w:proofErr w:type="spellEnd"/>
+      <w:r>
+        <w:rPr>
+          <w:lang w:val="en-US" w:eastAsia="fr-FR"/>
+        </w:rPr>
+        <w:t>'@'</w:t>
+      </w:r>
+      <w:r>
+        <w:rPr>
+          <w:lang w:val="en-US" w:eastAsia="fr-FR"/>
+        </w:rPr>
+        <w:t>%</w:t>
+      </w:r>
+      <w:r>
+        <w:rPr>
+          <w:lang w:val="en-US" w:eastAsia="fr-FR"/>
+        </w:rPr>
+        <w:t>';</w:t>
       </w:r>
     </w:p>
     <w:p>
@@ -307,27 +651,101 @@
         <w:rPr>
           <w:lang w:val="en-US" w:eastAsia="fr-FR"/>
         </w:rPr>
-        <w:t>CREATE USER 'admin_server'@'localhost' IDENTIFIED BY PASSWORD '*B80DBADC54BBCAFD56461AAC1F25E652D472D4D6';</w:t>
-      </w:r>
-    </w:p>
-    <w:p>
-      <w:pPr>
-        <w:pStyle w:val="Encadr"/>
-        <w:rPr>
-          <w:lang w:eastAsia="fr-FR"/>
-        </w:rPr>
-      </w:pPr>
-      <w:r>
-        <w:rPr>
-          <w:lang w:val="en-US" w:eastAsia="fr-FR"/>
-        </w:rPr>
-        <w:t xml:space="preserve">GRANT PROCESS, RELOAD, SHUTDOWN ON *.* </w:t>
-      </w:r>
-      <w:r>
-        <w:rPr>
-          <w:lang w:eastAsia="fr-FR"/>
-        </w:rPr>
-        <w:t>TO 'admin_server'@'localhost';</w:t>
+        <w:t>CREATE USER '</w:t>
+      </w:r>
+      <w:proofErr w:type="spellStart"/>
+      <w:r>
+        <w:rPr>
+          <w:lang w:val="en-US" w:eastAsia="fr-FR"/>
+        </w:rPr>
+        <w:t>admin_server</w:t>
+      </w:r>
+      <w:proofErr w:type="spellEnd"/>
+      <w:r>
+        <w:rPr>
+          <w:lang w:val="en-US" w:eastAsia="fr-FR"/>
+        </w:rPr>
+        <w:t>'@'</w:t>
+      </w:r>
+      <w:r>
+        <w:rPr>
+          <w:lang w:val="en-US" w:eastAsia="fr-FR"/>
+        </w:rPr>
+        <w:t>%</w:t>
+      </w:r>
+      <w:r>
+        <w:rPr>
+          <w:lang w:val="en-US" w:eastAsia="fr-FR"/>
+        </w:rPr>
+        <w:t>' IDENTIFIED BY PASSWORD '*B80DBADC54BBCAFD56461AAC1F25E652D472D4D6</w:t>
+      </w:r>
+      <w:proofErr w:type="gramStart"/>
+      <w:r>
+        <w:rPr>
+          <w:lang w:val="en-US" w:eastAsia="fr-FR"/>
+        </w:rPr>
+        <w:t>';</w:t>
+      </w:r>
+      <w:proofErr w:type="gramEnd"/>
+    </w:p>
+    <w:p>
+      <w:pPr>
+        <w:pStyle w:val="Encadr"/>
+        <w:rPr>
+          <w:lang w:eastAsia="fr-FR"/>
+        </w:rPr>
+      </w:pPr>
+      <w:r>
+        <w:rPr>
+          <w:lang w:val="en-US" w:eastAsia="fr-FR"/>
+        </w:rPr>
+        <w:t xml:space="preserve">GRANT PROCESS, RELOAD, SHUTDOWN ON </w:t>
+      </w:r>
+      <w:proofErr w:type="gramStart"/>
+      <w:r>
+        <w:rPr>
+          <w:lang w:val="en-US" w:eastAsia="fr-FR"/>
+        </w:rPr>
+        <w:t>*.*</w:t>
+      </w:r>
+      <w:proofErr w:type="gramEnd"/>
+      <w:r>
+        <w:rPr>
+          <w:lang w:val="en-US" w:eastAsia="fr-FR"/>
+        </w:rPr>
+        <w:t xml:space="preserve"> </w:t>
+      </w:r>
+      <w:r>
+        <w:rPr>
+          <w:lang w:eastAsia="fr-FR"/>
+        </w:rPr>
+        <w:t>TO '</w:t>
+      </w:r>
+      <w:proofErr w:type="spellStart"/>
+      <w:r>
+        <w:rPr>
+          <w:lang w:eastAsia="fr-FR"/>
+        </w:rPr>
+        <w:t>admin_server</w:t>
+      </w:r>
+      <w:proofErr w:type="spellEnd"/>
+      <w:r>
+        <w:rPr>
+          <w:lang w:eastAsia="fr-FR"/>
+        </w:rPr>
+        <w:t>'@'</w:t>
+      </w:r>
+      <w:r>
+        <w:rPr>
+          <w:lang w:eastAsia="fr-FR"/>
+        </w:rPr>
+        <w:t>%</w:t>
+      </w:r>
+      <w:r>
+        <w:rPr>
+          <w:lang w:eastAsia="fr-FR"/>
+        </w:rPr>
+        <w:t>';</w:t>
       </w:r>
     </w:p>
     <w:p>
@@ -356,27 +774,101 @@
         <w:rPr>
           <w:lang w:val="en-US" w:eastAsia="fr-FR"/>
         </w:rPr>
-        <w:t>CREATE USER 'admin_dev'@'localhost' IDENTIFIED BY PASSWORD '*854D2C0B3F63B3A9598EFCA700A0B5ED3E1949E7';</w:t>
-      </w:r>
-    </w:p>
-    <w:p>
-      <w:pPr>
-        <w:pStyle w:val="Encadr"/>
-        <w:rPr>
-          <w:lang w:eastAsia="fr-FR"/>
-        </w:rPr>
-      </w:pPr>
-      <w:r>
-        <w:rPr>
-          <w:lang w:val="en-US" w:eastAsia="fr-FR"/>
-        </w:rPr>
-        <w:t xml:space="preserve">GRANT DELETE, SELECT, INSERT, UPDATE ON horse_sim.* </w:t>
-      </w:r>
-      <w:r>
-        <w:rPr>
-          <w:lang w:eastAsia="fr-FR"/>
-        </w:rPr>
-        <w:t>TO 'admin_dev'@'localhost';</w:t>
+        <w:t>CREATE USER '</w:t>
+      </w:r>
+      <w:proofErr w:type="spellStart"/>
+      <w:r>
+        <w:rPr>
+          <w:lang w:val="en-US" w:eastAsia="fr-FR"/>
+        </w:rPr>
+        <w:t>admin_dev</w:t>
+      </w:r>
+      <w:proofErr w:type="spellEnd"/>
+      <w:r>
+        <w:rPr>
+          <w:lang w:val="en-US" w:eastAsia="fr-FR"/>
+        </w:rPr>
+        <w:t>'@'</w:t>
+      </w:r>
+      <w:r>
+        <w:rPr>
+          <w:lang w:val="en-US" w:eastAsia="fr-FR"/>
+        </w:rPr>
+        <w:t>%</w:t>
+      </w:r>
+      <w:r>
+        <w:rPr>
+          <w:lang w:val="en-US" w:eastAsia="fr-FR"/>
+        </w:rPr>
+        <w:t>' IDENTIFIED BY PASSWORD '*854D2C0B3F63B3A9598EFCA700A0B5ED3E1949E7</w:t>
+      </w:r>
+      <w:proofErr w:type="gramStart"/>
+      <w:r>
+        <w:rPr>
+          <w:lang w:val="en-US" w:eastAsia="fr-FR"/>
+        </w:rPr>
+        <w:t>';</w:t>
+      </w:r>
+      <w:proofErr w:type="gramEnd"/>
+    </w:p>
+    <w:p>
+      <w:pPr>
+        <w:pStyle w:val="Encadr"/>
+        <w:rPr>
+          <w:lang w:eastAsia="fr-FR"/>
+        </w:rPr>
+      </w:pPr>
+      <w:r>
+        <w:rPr>
+          <w:lang w:val="en-US" w:eastAsia="fr-FR"/>
+        </w:rPr>
+        <w:t>GRANT DELETE, SELECT, INSERT, UPDATE ON horse_</w:t>
+      </w:r>
+      <w:proofErr w:type="gramStart"/>
+      <w:r>
+        <w:rPr>
+          <w:lang w:val="en-US" w:eastAsia="fr-FR"/>
+        </w:rPr>
+        <w:t>sim.*</w:t>
+      </w:r>
+      <w:proofErr w:type="gramEnd"/>
+      <w:r>
+        <w:rPr>
+          <w:lang w:val="en-US" w:eastAsia="fr-FR"/>
+        </w:rPr>
+        <w:t xml:space="preserve"> </w:t>
+      </w:r>
+      <w:r>
+        <w:rPr>
+          <w:lang w:eastAsia="fr-FR"/>
+        </w:rPr>
+        <w:t>TO '</w:t>
+      </w:r>
+      <w:proofErr w:type="spellStart"/>
+      <w:r>
+        <w:rPr>
+          <w:lang w:eastAsia="fr-FR"/>
+        </w:rPr>
+        <w:t>admin_dev</w:t>
+      </w:r>
+      <w:proofErr w:type="spellEnd"/>
+      <w:r>
+        <w:rPr>
+          <w:lang w:eastAsia="fr-FR"/>
+        </w:rPr>
+        <w:t>'@'</w:t>
+      </w:r>
+      <w:r>
+        <w:rPr>
+          <w:lang w:eastAsia="fr-FR"/>
+        </w:rPr>
+        <w:t>%</w:t>
+      </w:r>
+      <w:r>
+        <w:rPr>
+          <w:lang w:eastAsia="fr-FR"/>
+        </w:rPr>
+        <w:t>';</w:t>
       </w:r>
     </w:p>
     <w:p>
@@ -405,21 +897,103 @@
         <w:rPr>
           <w:lang w:val="en-US" w:eastAsia="fr-FR"/>
         </w:rPr>
-        <w:t>CREATE USER 'admin_commu'@'localhost' IDENTIFIED BY PASSWORD '*86790AE20FF220402A07A556C828D89B0F8ADC58';</w:t>
-      </w:r>
-    </w:p>
-    <w:p>
-      <w:pPr>
-        <w:pStyle w:val="Encadr"/>
-        <w:rPr>
-          <w:lang w:val="en-US" w:eastAsia="fr-FR"/>
-        </w:rPr>
-      </w:pPr>
-      <w:r>
-        <w:rPr>
-          <w:lang w:val="en-US" w:eastAsia="fr-FR"/>
-        </w:rPr>
-        <w:t>GRANT DELETE, INSERT, SELECT, UPDATE ON horse_sim.joueur TO 'admin_commu'@'localhost';</w:t>
+        <w:t>CREATE USER '</w:t>
+      </w:r>
+      <w:proofErr w:type="spellStart"/>
+      <w:r>
+        <w:rPr>
+          <w:lang w:val="en-US" w:eastAsia="fr-FR"/>
+        </w:rPr>
+        <w:t>admin_commu</w:t>
+      </w:r>
+      <w:proofErr w:type="spellEnd"/>
+      <w:r>
+        <w:rPr>
+          <w:lang w:val="en-US" w:eastAsia="fr-FR"/>
+        </w:rPr>
+        <w:t>'@'</w:t>
+      </w:r>
+      <w:r>
+        <w:rPr>
+          <w:lang w:val="en-US" w:eastAsia="fr-FR"/>
+        </w:rPr>
+        <w:t>%</w:t>
+      </w:r>
+      <w:r>
+        <w:rPr>
+          <w:lang w:val="en-US" w:eastAsia="fr-FR"/>
+        </w:rPr>
+        <w:t>' IDENTIFIED BY PASSWORD '*86790AE20FF220402A07A556C828D89B0F8ADC58</w:t>
+      </w:r>
+      <w:proofErr w:type="gramStart"/>
+      <w:r>
+        <w:rPr>
+          <w:lang w:val="en-US" w:eastAsia="fr-FR"/>
+        </w:rPr>
+        <w:t>';</w:t>
+      </w:r>
+      <w:proofErr w:type="gramEnd"/>
+    </w:p>
+    <w:p>
+      <w:pPr>
+        <w:pStyle w:val="Encadr"/>
+        <w:rPr>
+          <w:lang w:val="en-US" w:eastAsia="fr-FR"/>
+        </w:rPr>
+      </w:pPr>
+      <w:r>
+        <w:rPr>
+          <w:lang w:val="en-US" w:eastAsia="fr-FR"/>
+        </w:rPr>
+        <w:t xml:space="preserve">GRANT DELETE, INSERT, SELECT, UPDATE ON </w:t>
+      </w:r>
+      <w:proofErr w:type="spellStart"/>
+      <w:r>
+        <w:rPr>
+          <w:lang w:val="en-US" w:eastAsia="fr-FR"/>
+        </w:rPr>
+        <w:t>horse_</w:t>
+      </w:r>
+      <w:proofErr w:type="gramStart"/>
+      <w:r>
+        <w:rPr>
+          <w:lang w:val="en-US" w:eastAsia="fr-FR"/>
+        </w:rPr>
+        <w:t>sim.joueur</w:t>
+      </w:r>
+      <w:proofErr w:type="spellEnd"/>
+      <w:proofErr w:type="gramEnd"/>
+      <w:r>
+        <w:rPr>
+          <w:lang w:val="en-US" w:eastAsia="fr-FR"/>
+        </w:rPr>
+        <w:t xml:space="preserve"> TO '</w:t>
+      </w:r>
+      <w:proofErr w:type="spellStart"/>
+      <w:r>
+        <w:rPr>
+          <w:lang w:val="en-US" w:eastAsia="fr-FR"/>
+        </w:rPr>
+        <w:t>admin_commu</w:t>
+      </w:r>
+      <w:proofErr w:type="spellEnd"/>
+      <w:r>
+        <w:rPr>
+          <w:lang w:val="en-US" w:eastAsia="fr-FR"/>
+        </w:rPr>
+        <w:t>'@'</w:t>
+      </w:r>
+      <w:r>
+        <w:rPr>
+          <w:lang w:val="en-US" w:eastAsia="fr-FR"/>
+        </w:rPr>
+        <w:t>%</w:t>
+      </w:r>
+      <w:r>
+        <w:rPr>
+          <w:lang w:val="en-US" w:eastAsia="fr-FR"/>
+        </w:rPr>
+        <w:t>';</w:t>
       </w:r>
     </w:p>
     <w:p>
@@ -449,21 +1023,69 @@
         <w:rPr>
           <w:lang w:val="en-US" w:eastAsia="fr-FR"/>
         </w:rPr>
-        <w:t>CREATE USER 'admin_job'@'localhost' IDENTIFIED BY PASSWORD '*74B50D978A5D37D2E10D4E572B7AFC7F33674F35';</w:t>
-      </w:r>
-    </w:p>
-    <w:p>
-      <w:pPr>
-        <w:pStyle w:val="Encadr"/>
-        <w:rPr>
-          <w:lang w:val="en-US" w:eastAsia="fr-FR"/>
-        </w:rPr>
-      </w:pPr>
-      <w:r>
-        <w:rPr>
-          <w:lang w:val="en-US" w:eastAsia="fr-FR"/>
-        </w:rPr>
-        <w:t>GRANT SELECT, UPDATE ON horse_sim.</w:t>
+        <w:t>CREATE USER '</w:t>
+      </w:r>
+      <w:proofErr w:type="spellStart"/>
+      <w:r>
+        <w:rPr>
+          <w:lang w:val="en-US" w:eastAsia="fr-FR"/>
+        </w:rPr>
+        <w:t>admin_job</w:t>
+      </w:r>
+      <w:proofErr w:type="spellEnd"/>
+      <w:r>
+        <w:rPr>
+          <w:lang w:val="en-US" w:eastAsia="fr-FR"/>
+        </w:rPr>
+        <w:t>'@'</w:t>
+      </w:r>
+      <w:r>
+        <w:rPr>
+          <w:lang w:val="en-US" w:eastAsia="fr-FR"/>
+        </w:rPr>
+        <w:t>%</w:t>
+      </w:r>
+      <w:r>
+        <w:rPr>
+          <w:lang w:val="en-US" w:eastAsia="fr-FR"/>
+        </w:rPr>
+        <w:t>' IDENTIFIED BY PASSWORD '*74B50D978A5D37D2E10D4E572B7AFC7F33674F35</w:t>
+      </w:r>
+      <w:proofErr w:type="gramStart"/>
+      <w:r>
+        <w:rPr>
+          <w:lang w:val="en-US" w:eastAsia="fr-FR"/>
+        </w:rPr>
+        <w:t>';</w:t>
+      </w:r>
+      <w:proofErr w:type="gramEnd"/>
+    </w:p>
+    <w:p>
+      <w:pPr>
+        <w:pStyle w:val="Encadr"/>
+        <w:rPr>
+          <w:lang w:val="en-US" w:eastAsia="fr-FR"/>
+        </w:rPr>
+      </w:pPr>
+      <w:r>
+        <w:rPr>
+          <w:lang w:val="en-US" w:eastAsia="fr-FR"/>
+        </w:rPr>
+        <w:t xml:space="preserve">GRANT SELECT, UPDATE ON </w:t>
+      </w:r>
+      <w:proofErr w:type="spellStart"/>
+      <w:r>
+        <w:rPr>
+          <w:lang w:val="en-US" w:eastAsia="fr-FR"/>
+        </w:rPr>
+        <w:t>horse_</w:t>
+      </w:r>
+      <w:proofErr w:type="gramStart"/>
+      <w:r>
+        <w:rPr>
+          <w:lang w:val="en-US" w:eastAsia="fr-FR"/>
+        </w:rPr>
+        <w:t>sim.</w:t>
       </w:r>
       <w:r>
         <w:rPr>
@@ -471,11 +1093,39 @@
         </w:rPr>
         <w:t>cheval</w:t>
       </w:r>
-      <w:r>
-        <w:rPr>
-          <w:lang w:val="en-US" w:eastAsia="fr-FR"/>
-        </w:rPr>
-        <w:t xml:space="preserve"> TO 'admin_job'@'localhost';</w:t>
+      <w:proofErr w:type="spellEnd"/>
+      <w:proofErr w:type="gramEnd"/>
+      <w:r>
+        <w:rPr>
+          <w:lang w:val="en-US" w:eastAsia="fr-FR"/>
+        </w:rPr>
+        <w:t xml:space="preserve"> TO '</w:t>
+      </w:r>
+      <w:proofErr w:type="spellStart"/>
+      <w:r>
+        <w:rPr>
+          <w:lang w:val="en-US" w:eastAsia="fr-FR"/>
+        </w:rPr>
+        <w:t>admin_job</w:t>
+      </w:r>
+      <w:proofErr w:type="spellEnd"/>
+      <w:r>
+        <w:rPr>
+          <w:lang w:val="en-US" w:eastAsia="fr-FR"/>
+        </w:rPr>
+        <w:t>'@'</w:t>
+      </w:r>
+      <w:r>
+        <w:rPr>
+          <w:lang w:val="en-US" w:eastAsia="fr-FR"/>
+        </w:rPr>
+        <w:t>%</w:t>
+      </w:r>
+      <w:r>
+        <w:rPr>
+          <w:lang w:val="en-US" w:eastAsia="fr-FR"/>
+        </w:rPr>
+        <w:t>';</w:t>
       </w:r>
     </w:p>
     <w:p>
@@ -518,21 +1168,103 @@
         <w:rPr>
           <w:lang w:val="en-US" w:eastAsia="fr-FR"/>
         </w:rPr>
-        <w:t>CREATE USER 'admin_concours'@'localhost' IDENTIFIED BY PASSWORD '*53E9AA01CE6FDA3C7EA64F380D4C0066A3A52336';</w:t>
-      </w:r>
-    </w:p>
-    <w:p>
-      <w:pPr>
-        <w:pStyle w:val="Encadr"/>
-        <w:rPr>
-          <w:lang w:val="en-US" w:eastAsia="fr-FR"/>
-        </w:rPr>
-      </w:pPr>
-      <w:r>
-        <w:rPr>
-          <w:lang w:val="en-US" w:eastAsia="fr-FR"/>
-        </w:rPr>
-        <w:t>GRANT DELETE, SELECT, INSERT, UPDATE ON horse_sim.concours TO 'admin_concours'@'localhost';</w:t>
+        <w:t>CREATE USER '</w:t>
+      </w:r>
+      <w:proofErr w:type="spellStart"/>
+      <w:r>
+        <w:rPr>
+          <w:lang w:val="en-US" w:eastAsia="fr-FR"/>
+        </w:rPr>
+        <w:t>admin_concours</w:t>
+      </w:r>
+      <w:proofErr w:type="spellEnd"/>
+      <w:r>
+        <w:rPr>
+          <w:lang w:val="en-US" w:eastAsia="fr-FR"/>
+        </w:rPr>
+        <w:t>'@'</w:t>
+      </w:r>
+      <w:r>
+        <w:rPr>
+          <w:lang w:val="en-US" w:eastAsia="fr-FR"/>
+        </w:rPr>
+        <w:t>%</w:t>
+      </w:r>
+      <w:r>
+        <w:rPr>
+          <w:lang w:val="en-US" w:eastAsia="fr-FR"/>
+        </w:rPr>
+        <w:t>' IDENTIFIED BY PASSWORD '*53E9AA01CE6FDA3C7EA64F380D4C0066A3A52336</w:t>
+      </w:r>
+      <w:proofErr w:type="gramStart"/>
+      <w:r>
+        <w:rPr>
+          <w:lang w:val="en-US" w:eastAsia="fr-FR"/>
+        </w:rPr>
+        <w:t>';</w:t>
+      </w:r>
+      <w:proofErr w:type="gramEnd"/>
+    </w:p>
+    <w:p>
+      <w:pPr>
+        <w:pStyle w:val="Encadr"/>
+        <w:rPr>
+          <w:lang w:val="en-US" w:eastAsia="fr-FR"/>
+        </w:rPr>
+      </w:pPr>
+      <w:r>
+        <w:rPr>
+          <w:lang w:val="en-US" w:eastAsia="fr-FR"/>
+        </w:rPr>
+        <w:t xml:space="preserve">GRANT DELETE, SELECT, INSERT, UPDATE ON </w:t>
+      </w:r>
+      <w:proofErr w:type="spellStart"/>
+      <w:r>
+        <w:rPr>
+          <w:lang w:val="en-US" w:eastAsia="fr-FR"/>
+        </w:rPr>
+        <w:t>horse_</w:t>
+      </w:r>
+      <w:proofErr w:type="gramStart"/>
+      <w:r>
+        <w:rPr>
+          <w:lang w:val="en-US" w:eastAsia="fr-FR"/>
+        </w:rPr>
+        <w:t>sim.concours</w:t>
+      </w:r>
+      <w:proofErr w:type="spellEnd"/>
+      <w:proofErr w:type="gramEnd"/>
+      <w:r>
+        <w:rPr>
+          <w:lang w:val="en-US" w:eastAsia="fr-FR"/>
+        </w:rPr>
+        <w:t xml:space="preserve"> TO '</w:t>
+      </w:r>
+      <w:proofErr w:type="spellStart"/>
+      <w:r>
+        <w:rPr>
+          <w:lang w:val="en-US" w:eastAsia="fr-FR"/>
+        </w:rPr>
+        <w:t>admin_concours</w:t>
+      </w:r>
+      <w:proofErr w:type="spellEnd"/>
+      <w:r>
+        <w:rPr>
+          <w:lang w:val="en-US" w:eastAsia="fr-FR"/>
+        </w:rPr>
+        <w:t>'@'</w:t>
+      </w:r>
+      <w:r>
+        <w:rPr>
+          <w:lang w:val="en-US" w:eastAsia="fr-FR"/>
+        </w:rPr>
+        <w:t>%</w:t>
+      </w:r>
+      <w:r>
+        <w:rPr>
+          <w:lang w:val="en-US" w:eastAsia="fr-FR"/>
+        </w:rPr>
+        <w:t>';</w:t>
       </w:r>
     </w:p>
     <w:p>
@@ -575,21 +1307,103 @@
         <w:rPr>
           <w:lang w:val="en-US" w:eastAsia="fr-FR"/>
         </w:rPr>
-        <w:t>CREATE USER 'admin_journal'@'localhost' IDENTIFIED BY PASSWORD '*A7CB48D68F7AE1018B75539070B2D8B6520ADC8D';</w:t>
-      </w:r>
-    </w:p>
-    <w:p>
-      <w:pPr>
-        <w:pStyle w:val="Encadr"/>
-        <w:rPr>
-          <w:lang w:val="en-US" w:eastAsia="fr-FR"/>
-        </w:rPr>
-      </w:pPr>
-      <w:r>
-        <w:rPr>
-          <w:lang w:val="en-US" w:eastAsia="fr-FR"/>
-        </w:rPr>
-        <w:t>GRANT DELETE, SELECT, INSERT, UPDATE ON horse_sim.journal TO 'admin_journal'@'localhost';</w:t>
+        <w:t>CREATE USER '</w:t>
+      </w:r>
+      <w:proofErr w:type="spellStart"/>
+      <w:r>
+        <w:rPr>
+          <w:lang w:val="en-US" w:eastAsia="fr-FR"/>
+        </w:rPr>
+        <w:t>admin_journal</w:t>
+      </w:r>
+      <w:proofErr w:type="spellEnd"/>
+      <w:r>
+        <w:rPr>
+          <w:lang w:val="en-US" w:eastAsia="fr-FR"/>
+        </w:rPr>
+        <w:t>'@'</w:t>
+      </w:r>
+      <w:r>
+        <w:rPr>
+          <w:lang w:val="en-US" w:eastAsia="fr-FR"/>
+        </w:rPr>
+        <w:t>%</w:t>
+      </w:r>
+      <w:r>
+        <w:rPr>
+          <w:lang w:val="en-US" w:eastAsia="fr-FR"/>
+        </w:rPr>
+        <w:t>' IDENTIFIED BY PASSWORD '*A7CB48D68F7AE1018B75539070B2D8B6520ADC8D</w:t>
+      </w:r>
+      <w:proofErr w:type="gramStart"/>
+      <w:r>
+        <w:rPr>
+          <w:lang w:val="en-US" w:eastAsia="fr-FR"/>
+        </w:rPr>
+        <w:t>';</w:t>
+      </w:r>
+      <w:proofErr w:type="gramEnd"/>
+    </w:p>
+    <w:p>
+      <w:pPr>
+        <w:pStyle w:val="Encadr"/>
+        <w:rPr>
+          <w:lang w:val="en-US" w:eastAsia="fr-FR"/>
+        </w:rPr>
+      </w:pPr>
+      <w:r>
+        <w:rPr>
+          <w:lang w:val="en-US" w:eastAsia="fr-FR"/>
+        </w:rPr>
+        <w:t xml:space="preserve">GRANT DELETE, SELECT, INSERT, UPDATE ON </w:t>
+      </w:r>
+      <w:proofErr w:type="spellStart"/>
+      <w:r>
+        <w:rPr>
+          <w:lang w:val="en-US" w:eastAsia="fr-FR"/>
+        </w:rPr>
+        <w:t>horse_</w:t>
+      </w:r>
+      <w:proofErr w:type="gramStart"/>
+      <w:r>
+        <w:rPr>
+          <w:lang w:val="en-US" w:eastAsia="fr-FR"/>
+        </w:rPr>
+        <w:t>sim.journal</w:t>
+      </w:r>
+      <w:proofErr w:type="spellEnd"/>
+      <w:proofErr w:type="gramEnd"/>
+      <w:r>
+        <w:rPr>
+          <w:lang w:val="en-US" w:eastAsia="fr-FR"/>
+        </w:rPr>
+        <w:t xml:space="preserve"> TO '</w:t>
+      </w:r>
+      <w:proofErr w:type="spellStart"/>
+      <w:r>
+        <w:rPr>
+          <w:lang w:val="en-US" w:eastAsia="fr-FR"/>
+        </w:rPr>
+        <w:t>admin_journal</w:t>
+      </w:r>
+      <w:proofErr w:type="spellEnd"/>
+      <w:r>
+        <w:rPr>
+          <w:lang w:val="en-US" w:eastAsia="fr-FR"/>
+        </w:rPr>
+        <w:t>'@'</w:t>
+      </w:r>
+      <w:r>
+        <w:rPr>
+          <w:lang w:val="en-US" w:eastAsia="fr-FR"/>
+        </w:rPr>
+        <w:t>%</w:t>
+      </w:r>
+      <w:r>
+        <w:rPr>
+          <w:lang w:val="en-US" w:eastAsia="fr-FR"/>
+        </w:rPr>
+        <w:t>';</w:t>
       </w:r>
     </w:p>
     <w:p>
@@ -618,178 +1432,544 @@
         <w:rPr>
           <w:lang w:val="en-US" w:eastAsia="fr-FR"/>
         </w:rPr>
-        <w:t>CREATE USER 'client'@'localhost' IDENTIFIED BY PASSWORD '*459DEC76B4BAF7C0DCE265EDCA7EB68442C45E78';</w:t>
-      </w:r>
-    </w:p>
-    <w:p>
-      <w:pPr>
-        <w:pStyle w:val="Encadr"/>
-        <w:rPr>
-          <w:lang w:val="en-US" w:eastAsia="fr-FR"/>
-        </w:rPr>
-      </w:pPr>
-      <w:r>
-        <w:rPr>
-          <w:lang w:val="en-US" w:eastAsia="fr-FR"/>
-        </w:rPr>
-        <w:t>GRANT SELECT ON horse_sim.journal TO 'client'@'localhost';</w:t>
-      </w:r>
-    </w:p>
-    <w:p>
-      <w:pPr>
-        <w:pStyle w:val="Encadr"/>
-        <w:rPr>
-          <w:lang w:val="en-US" w:eastAsia="fr-FR"/>
-        </w:rPr>
-      </w:pPr>
-      <w:r>
-        <w:rPr>
-          <w:lang w:val="en-US" w:eastAsia="fr-FR"/>
-        </w:rPr>
-        <w:t>GRANT SELECT ON horse_sim.concours TO 'client'@'localhost';</w:t>
-      </w:r>
-    </w:p>
-    <w:p>
-      <w:pPr>
-        <w:rPr>
-          <w:rFonts w:eastAsia="Times New Roman" w:cstheme="minorHAnsi"/>
-          <w:lang w:eastAsia="fr-FR"/>
-        </w:rPr>
-      </w:pPr>
-      <w:r>
-        <w:rPr>
-          <w:rFonts w:eastAsia="Times New Roman" w:cstheme="minorHAnsi"/>
-          <w:lang w:eastAsia="fr-FR"/>
-        </w:rPr>
-        <w:t>Commandes pour révoquer les users :</w:t>
-      </w:r>
-    </w:p>
-    <w:p>
-      <w:pPr>
-        <w:pStyle w:val="Encadr"/>
-        <w:rPr>
-          <w:lang w:val="en-US" w:eastAsia="fr-FR"/>
-        </w:rPr>
-      </w:pPr>
-      <w:r>
-        <w:rPr>
-          <w:lang w:val="en-US" w:eastAsia="fr-FR"/>
-        </w:rPr>
-        <w:t xml:space="preserve">REVOKE ALL PRIVILEGES ON horse_sim.* </w:t>
-      </w:r>
-      <w:r>
-        <w:rPr>
-          <w:lang w:val="en-US" w:eastAsia="fr-FR"/>
-        </w:rPr>
-        <w:t>FROM 'admin_horse'@'localhost';</w:t>
-      </w:r>
-    </w:p>
-    <w:p>
-      <w:pPr>
-        <w:pStyle w:val="Encadr"/>
-        <w:rPr>
-          <w:lang w:val="en-US" w:eastAsia="fr-FR"/>
-        </w:rPr>
-      </w:pPr>
-      <w:r>
-        <w:rPr>
-          <w:lang w:val="en-US" w:eastAsia="fr-FR"/>
-        </w:rPr>
-        <w:t xml:space="preserve">REVOKE GRANT OPTION, CREATE USER ON *.* </w:t>
-      </w:r>
-      <w:r>
-        <w:rPr>
-          <w:lang w:val="en-US" w:eastAsia="fr-FR"/>
-        </w:rPr>
-        <w:t>FROM 'admin_user'@'localhost';</w:t>
-      </w:r>
-    </w:p>
-    <w:p>
-      <w:pPr>
-        <w:pStyle w:val="Encadr"/>
-        <w:rPr>
-          <w:lang w:val="en-US" w:eastAsia="fr-FR"/>
-        </w:rPr>
-      </w:pPr>
-      <w:r>
-        <w:rPr>
-          <w:lang w:val="en-US" w:eastAsia="fr-FR"/>
-        </w:rPr>
-        <w:t xml:space="preserve">REVOKE INDEX, ALTER ON horse_sim.* </w:t>
-      </w:r>
-      <w:r>
-        <w:rPr>
-          <w:lang w:val="en-US" w:eastAsia="fr-FR"/>
-        </w:rPr>
-        <w:t>FROM 'admin_index'@'localhost';</w:t>
-      </w:r>
-    </w:p>
-    <w:p>
-      <w:pPr>
-        <w:pStyle w:val="Encadr"/>
-        <w:rPr>
-          <w:lang w:val="en-US" w:eastAsia="fr-FR"/>
-        </w:rPr>
-      </w:pPr>
-      <w:r>
-        <w:rPr>
-          <w:lang w:val="en-US" w:eastAsia="fr-FR"/>
-        </w:rPr>
-        <w:t xml:space="preserve">REVOKE PROCESS, RELOAD, SHUTDOWN ON *.* </w:t>
-      </w:r>
-      <w:r>
-        <w:rPr>
-          <w:lang w:val="en-US" w:eastAsia="fr-FR"/>
-        </w:rPr>
-        <w:t>FROM 'admin_server'@'localhost';</w:t>
-      </w:r>
-    </w:p>
-    <w:p>
-      <w:pPr>
-        <w:pStyle w:val="Encadr"/>
-        <w:rPr>
-          <w:lang w:val="en-US" w:eastAsia="fr-FR"/>
-        </w:rPr>
-      </w:pPr>
-      <w:r>
-        <w:rPr>
-          <w:lang w:val="en-US" w:eastAsia="fr-FR"/>
-        </w:rPr>
-        <w:t xml:space="preserve">REVOKE DELETE, SELECT, INSERT, UPDATE ON horse_sim.* </w:t>
-      </w:r>
-      <w:r>
-        <w:rPr>
-          <w:lang w:val="en-US" w:eastAsia="fr-FR"/>
-        </w:rPr>
-        <w:t>FROM 'admin_dev'@'localhost';</w:t>
-      </w:r>
-    </w:p>
-    <w:p>
-      <w:pPr>
-        <w:pStyle w:val="Encadr"/>
-        <w:rPr>
-          <w:lang w:val="en-US" w:eastAsia="fr-FR"/>
-        </w:rPr>
-      </w:pPr>
-      <w:r>
-        <w:rPr>
-          <w:lang w:val="en-US" w:eastAsia="fr-FR"/>
-        </w:rPr>
-        <w:t>REVOKE DELETE, INSERT, SELECT, UPDATE ON horse_sim.joueur FROM 'admin_commu'@'localhost';</w:t>
-      </w:r>
-    </w:p>
-    <w:p>
-      <w:pPr>
-        <w:pStyle w:val="Encadr"/>
-        <w:rPr>
-          <w:lang w:val="en-US" w:eastAsia="fr-FR"/>
-        </w:rPr>
-      </w:pPr>
-      <w:r>
-        <w:rPr>
-          <w:lang w:val="en-US" w:eastAsia="fr-FR"/>
-        </w:rPr>
-        <w:t>REVOKE SELECT, UPDATE ON horse_sim.</w:t>
+        <w:t>CREATE USER 'client'@'</w:t>
+      </w:r>
+      <w:r>
+        <w:rPr>
+          <w:lang w:val="en-US" w:eastAsia="fr-FR"/>
+        </w:rPr>
+        <w:t>%</w:t>
+      </w:r>
+      <w:r>
+        <w:rPr>
+          <w:lang w:val="en-US" w:eastAsia="fr-FR"/>
+        </w:rPr>
+        <w:t>' IDENTIFIED BY PASSWORD '*459DEC76B4BAF7C0DCE265EDCA7EB68442C45E78</w:t>
+      </w:r>
+      <w:proofErr w:type="gramStart"/>
+      <w:r>
+        <w:rPr>
+          <w:lang w:val="en-US" w:eastAsia="fr-FR"/>
+        </w:rPr>
+        <w:t>';</w:t>
+      </w:r>
+      <w:proofErr w:type="gramEnd"/>
+    </w:p>
+    <w:p>
+      <w:pPr>
+        <w:pStyle w:val="Encadr"/>
+        <w:rPr>
+          <w:lang w:val="en-US" w:eastAsia="fr-FR"/>
+        </w:rPr>
+      </w:pPr>
+      <w:r>
+        <w:rPr>
+          <w:lang w:val="en-US" w:eastAsia="fr-FR"/>
+        </w:rPr>
+        <w:t xml:space="preserve">GRANT SELECT ON </w:t>
+      </w:r>
+      <w:proofErr w:type="spellStart"/>
+      <w:r>
+        <w:rPr>
+          <w:lang w:val="en-US" w:eastAsia="fr-FR"/>
+        </w:rPr>
+        <w:t>horse_</w:t>
+      </w:r>
+      <w:proofErr w:type="gramStart"/>
+      <w:r>
+        <w:rPr>
+          <w:lang w:val="en-US" w:eastAsia="fr-FR"/>
+        </w:rPr>
+        <w:t>sim.journal</w:t>
+      </w:r>
+      <w:proofErr w:type="spellEnd"/>
+      <w:proofErr w:type="gramEnd"/>
+      <w:r>
+        <w:rPr>
+          <w:lang w:val="en-US" w:eastAsia="fr-FR"/>
+        </w:rPr>
+        <w:t xml:space="preserve"> TO 'client'@'</w:t>
+      </w:r>
+      <w:r>
+        <w:rPr>
+          <w:lang w:val="en-US" w:eastAsia="fr-FR"/>
+        </w:rPr>
+        <w:t>%</w:t>
+      </w:r>
+      <w:r>
+        <w:rPr>
+          <w:lang w:val="en-US" w:eastAsia="fr-FR"/>
+        </w:rPr>
+        <w:t>';</w:t>
+      </w:r>
+    </w:p>
+    <w:p>
+      <w:pPr>
+        <w:pStyle w:val="Encadr"/>
+        <w:rPr>
+          <w:lang w:val="en-US" w:eastAsia="fr-FR"/>
+        </w:rPr>
+      </w:pPr>
+      <w:r>
+        <w:rPr>
+          <w:lang w:val="en-US" w:eastAsia="fr-FR"/>
+        </w:rPr>
+        <w:t xml:space="preserve">GRANT SELECT ON </w:t>
+      </w:r>
+      <w:proofErr w:type="spellStart"/>
+      <w:r>
+        <w:rPr>
+          <w:lang w:val="en-US" w:eastAsia="fr-FR"/>
+        </w:rPr>
+        <w:t>horse_</w:t>
+      </w:r>
+      <w:proofErr w:type="gramStart"/>
+      <w:r>
+        <w:rPr>
+          <w:lang w:val="en-US" w:eastAsia="fr-FR"/>
+        </w:rPr>
+        <w:t>sim.concours</w:t>
+      </w:r>
+      <w:proofErr w:type="spellEnd"/>
+      <w:proofErr w:type="gramEnd"/>
+      <w:r>
+        <w:rPr>
+          <w:lang w:val="en-US" w:eastAsia="fr-FR"/>
+        </w:rPr>
+        <w:t xml:space="preserve"> TO 'client'@'</w:t>
+      </w:r>
+      <w:r>
+        <w:rPr>
+          <w:lang w:val="en-US" w:eastAsia="fr-FR"/>
+        </w:rPr>
+        <w:t>%</w:t>
+      </w:r>
+      <w:r>
+        <w:rPr>
+          <w:lang w:val="en-US" w:eastAsia="fr-FR"/>
+        </w:rPr>
+        <w:t>';</w:t>
+      </w:r>
+    </w:p>
+    <w:p>
+      <w:pPr>
+        <w:rPr>
+          <w:rFonts w:eastAsia="Times New Roman" w:cstheme="minorHAnsi"/>
+          <w:lang w:eastAsia="fr-FR"/>
+        </w:rPr>
+      </w:pPr>
+      <w:r>
+        <w:rPr>
+          <w:rFonts w:eastAsia="Times New Roman" w:cstheme="minorHAnsi"/>
+          <w:lang w:eastAsia="fr-FR"/>
+        </w:rPr>
+        <w:t xml:space="preserve">Commandes pour révoquer les </w:t>
+      </w:r>
+      <w:proofErr w:type="spellStart"/>
+      <w:r>
+        <w:rPr>
+          <w:rFonts w:eastAsia="Times New Roman" w:cstheme="minorHAnsi"/>
+          <w:lang w:eastAsia="fr-FR"/>
+        </w:rPr>
+        <w:t>users</w:t>
+      </w:r>
+      <w:proofErr w:type="spellEnd"/>
+      <w:r>
+        <w:rPr>
+          <w:rFonts w:eastAsia="Times New Roman" w:cstheme="minorHAnsi"/>
+          <w:lang w:eastAsia="fr-FR"/>
+        </w:rPr>
+        <w:t xml:space="preserve"> :</w:t>
+      </w:r>
+    </w:p>
+    <w:p>
+      <w:pPr>
+        <w:pStyle w:val="Encadr"/>
+        <w:rPr>
+          <w:lang w:val="en-US" w:eastAsia="fr-FR"/>
+        </w:rPr>
+      </w:pPr>
+      <w:r>
+        <w:rPr>
+          <w:lang w:val="en-US" w:eastAsia="fr-FR"/>
+        </w:rPr>
+        <w:t>REVOKE ALL PRIVILEGES ON horse_</w:t>
+      </w:r>
+      <w:proofErr w:type="gramStart"/>
+      <w:r>
+        <w:rPr>
+          <w:lang w:val="en-US" w:eastAsia="fr-FR"/>
+        </w:rPr>
+        <w:t>sim.*</w:t>
+      </w:r>
+      <w:proofErr w:type="gramEnd"/>
+      <w:r>
+        <w:rPr>
+          <w:lang w:val="en-US" w:eastAsia="fr-FR"/>
+        </w:rPr>
+        <w:t xml:space="preserve"> </w:t>
+      </w:r>
+      <w:r>
+        <w:rPr>
+          <w:lang w:val="en-US" w:eastAsia="fr-FR"/>
+        </w:rPr>
+        <w:t>FROM '</w:t>
+      </w:r>
+      <w:proofErr w:type="spellStart"/>
+      <w:r>
+        <w:rPr>
+          <w:lang w:val="en-US" w:eastAsia="fr-FR"/>
+        </w:rPr>
+        <w:t>admin_horse</w:t>
+      </w:r>
+      <w:proofErr w:type="spellEnd"/>
+      <w:r>
+        <w:rPr>
+          <w:lang w:val="en-US" w:eastAsia="fr-FR"/>
+        </w:rPr>
+        <w:t>'@'</w:t>
+      </w:r>
+      <w:r>
+        <w:rPr>
+          <w:lang w:val="en-US" w:eastAsia="fr-FR"/>
+        </w:rPr>
+        <w:t>%</w:t>
+      </w:r>
+      <w:r>
+        <w:rPr>
+          <w:lang w:val="en-US" w:eastAsia="fr-FR"/>
+        </w:rPr>
+        <w:t>';</w:t>
+      </w:r>
+    </w:p>
+    <w:p>
+      <w:pPr>
+        <w:pStyle w:val="Encadr"/>
+        <w:rPr>
+          <w:lang w:val="en-US" w:eastAsia="fr-FR"/>
+        </w:rPr>
+      </w:pPr>
+      <w:r>
+        <w:rPr>
+          <w:lang w:val="en-US" w:eastAsia="fr-FR"/>
+        </w:rPr>
+        <w:t xml:space="preserve">REVOKE GRANT OPTION, CREATE USER ON </w:t>
+      </w:r>
+      <w:proofErr w:type="gramStart"/>
+      <w:r>
+        <w:rPr>
+          <w:lang w:val="en-US" w:eastAsia="fr-FR"/>
+        </w:rPr>
+        <w:t>*.*</w:t>
+      </w:r>
+      <w:proofErr w:type="gramEnd"/>
+      <w:r>
+        <w:rPr>
+          <w:lang w:val="en-US" w:eastAsia="fr-FR"/>
+        </w:rPr>
+        <w:t xml:space="preserve"> </w:t>
+      </w:r>
+      <w:r>
+        <w:rPr>
+          <w:lang w:val="en-US" w:eastAsia="fr-FR"/>
+        </w:rPr>
+        <w:t>FROM '</w:t>
+      </w:r>
+      <w:proofErr w:type="spellStart"/>
+      <w:r>
+        <w:rPr>
+          <w:lang w:val="en-US" w:eastAsia="fr-FR"/>
+        </w:rPr>
+        <w:t>admin_user</w:t>
+      </w:r>
+      <w:proofErr w:type="spellEnd"/>
+      <w:r>
+        <w:rPr>
+          <w:lang w:val="en-US" w:eastAsia="fr-FR"/>
+        </w:rPr>
+        <w:t>'@'</w:t>
+      </w:r>
+      <w:r>
+        <w:rPr>
+          <w:lang w:val="en-US" w:eastAsia="fr-FR"/>
+        </w:rPr>
+        <w:t>%</w:t>
+      </w:r>
+      <w:r>
+        <w:rPr>
+          <w:lang w:val="en-US" w:eastAsia="fr-FR"/>
+        </w:rPr>
+        <w:t>';</w:t>
+      </w:r>
+    </w:p>
+    <w:p>
+      <w:pPr>
+        <w:pStyle w:val="Encadr"/>
+        <w:rPr>
+          <w:lang w:val="en-US" w:eastAsia="fr-FR"/>
+        </w:rPr>
+      </w:pPr>
+      <w:r>
+        <w:rPr>
+          <w:lang w:val="en-US" w:eastAsia="fr-FR"/>
+        </w:rPr>
+        <w:t>REVOKE INDEX, ALTER ON horse_</w:t>
+      </w:r>
+      <w:proofErr w:type="gramStart"/>
+      <w:r>
+        <w:rPr>
+          <w:lang w:val="en-US" w:eastAsia="fr-FR"/>
+        </w:rPr>
+        <w:t>sim.*</w:t>
+      </w:r>
+      <w:proofErr w:type="gramEnd"/>
+      <w:r>
+        <w:rPr>
+          <w:lang w:val="en-US" w:eastAsia="fr-FR"/>
+        </w:rPr>
+        <w:t xml:space="preserve"> </w:t>
+      </w:r>
+      <w:r>
+        <w:rPr>
+          <w:lang w:val="en-US" w:eastAsia="fr-FR"/>
+        </w:rPr>
+        <w:t>FROM '</w:t>
+      </w:r>
+      <w:proofErr w:type="spellStart"/>
+      <w:r>
+        <w:rPr>
+          <w:lang w:val="en-US" w:eastAsia="fr-FR"/>
+        </w:rPr>
+        <w:t>admin_index</w:t>
+      </w:r>
+      <w:proofErr w:type="spellEnd"/>
+      <w:r>
+        <w:rPr>
+          <w:lang w:val="en-US" w:eastAsia="fr-FR"/>
+        </w:rPr>
+        <w:t>'@'</w:t>
+      </w:r>
+      <w:r>
+        <w:rPr>
+          <w:lang w:val="en-US" w:eastAsia="fr-FR"/>
+        </w:rPr>
+        <w:t>%</w:t>
+      </w:r>
+      <w:r>
+        <w:rPr>
+          <w:lang w:val="en-US" w:eastAsia="fr-FR"/>
+        </w:rPr>
+        <w:t>';</w:t>
+      </w:r>
+    </w:p>
+    <w:p>
+      <w:pPr>
+        <w:pStyle w:val="Encadr"/>
+        <w:rPr>
+          <w:lang w:val="en-US" w:eastAsia="fr-FR"/>
+        </w:rPr>
+      </w:pPr>
+      <w:r>
+        <w:rPr>
+          <w:lang w:val="en-US" w:eastAsia="fr-FR"/>
+        </w:rPr>
+        <w:t xml:space="preserve">REVOKE PROCESS, RELOAD, SHUTDOWN ON </w:t>
+      </w:r>
+      <w:proofErr w:type="gramStart"/>
+      <w:r>
+        <w:rPr>
+          <w:lang w:val="en-US" w:eastAsia="fr-FR"/>
+        </w:rPr>
+        <w:t>*.*</w:t>
+      </w:r>
+      <w:proofErr w:type="gramEnd"/>
+      <w:r>
+        <w:rPr>
+          <w:lang w:val="en-US" w:eastAsia="fr-FR"/>
+        </w:rPr>
+        <w:t xml:space="preserve"> </w:t>
+      </w:r>
+      <w:r>
+        <w:rPr>
+          <w:lang w:val="en-US" w:eastAsia="fr-FR"/>
+        </w:rPr>
+        <w:t>FROM '</w:t>
+      </w:r>
+      <w:proofErr w:type="spellStart"/>
+      <w:r>
+        <w:rPr>
+          <w:lang w:val="en-US" w:eastAsia="fr-FR"/>
+        </w:rPr>
+        <w:t>admin_server</w:t>
+      </w:r>
+      <w:proofErr w:type="spellEnd"/>
+      <w:r>
+        <w:rPr>
+          <w:lang w:val="en-US" w:eastAsia="fr-FR"/>
+        </w:rPr>
+        <w:t>'@'</w:t>
+      </w:r>
+      <w:r>
+        <w:rPr>
+          <w:lang w:val="en-US" w:eastAsia="fr-FR"/>
+        </w:rPr>
+        <w:t>%</w:t>
+      </w:r>
+      <w:r>
+        <w:rPr>
+          <w:lang w:val="en-US" w:eastAsia="fr-FR"/>
+        </w:rPr>
+        <w:t>';</w:t>
+      </w:r>
+    </w:p>
+    <w:p>
+      <w:pPr>
+        <w:pStyle w:val="Encadr"/>
+        <w:rPr>
+          <w:lang w:val="en-US" w:eastAsia="fr-FR"/>
+        </w:rPr>
+      </w:pPr>
+      <w:r>
+        <w:rPr>
+          <w:lang w:val="en-US" w:eastAsia="fr-FR"/>
+        </w:rPr>
+        <w:t>REVOKE DELETE, SELECT, INSERT, UPDATE ON horse_</w:t>
+      </w:r>
+      <w:proofErr w:type="gramStart"/>
+      <w:r>
+        <w:rPr>
+          <w:lang w:val="en-US" w:eastAsia="fr-FR"/>
+        </w:rPr>
+        <w:t>sim.*</w:t>
+      </w:r>
+      <w:proofErr w:type="gramEnd"/>
+      <w:r>
+        <w:rPr>
+          <w:lang w:val="en-US" w:eastAsia="fr-FR"/>
+        </w:rPr>
+        <w:t xml:space="preserve"> </w:t>
+      </w:r>
+      <w:r>
+        <w:rPr>
+          <w:lang w:val="en-US" w:eastAsia="fr-FR"/>
+        </w:rPr>
+        <w:t>FROM '</w:t>
+      </w:r>
+      <w:proofErr w:type="spellStart"/>
+      <w:r>
+        <w:rPr>
+          <w:lang w:val="en-US" w:eastAsia="fr-FR"/>
+        </w:rPr>
+        <w:t>admin_dev</w:t>
+      </w:r>
+      <w:proofErr w:type="spellEnd"/>
+      <w:r>
+        <w:rPr>
+          <w:lang w:val="en-US" w:eastAsia="fr-FR"/>
+        </w:rPr>
+        <w:t>'@'</w:t>
+      </w:r>
+      <w:r>
+        <w:rPr>
+          <w:lang w:val="en-US" w:eastAsia="fr-FR"/>
+        </w:rPr>
+        <w:t>%</w:t>
+      </w:r>
+      <w:r>
+        <w:rPr>
+          <w:lang w:val="en-US" w:eastAsia="fr-FR"/>
+        </w:rPr>
+        <w:t>';</w:t>
+      </w:r>
+    </w:p>
+    <w:p>
+      <w:pPr>
+        <w:pStyle w:val="Encadr"/>
+        <w:rPr>
+          <w:lang w:val="en-US" w:eastAsia="fr-FR"/>
+        </w:rPr>
+      </w:pPr>
+      <w:r>
+        <w:rPr>
+          <w:lang w:val="en-US" w:eastAsia="fr-FR"/>
+        </w:rPr>
+        <w:t xml:space="preserve">REVOKE DELETE, INSERT, SELECT, UPDATE ON </w:t>
+      </w:r>
+      <w:proofErr w:type="spellStart"/>
+      <w:r>
+        <w:rPr>
+          <w:lang w:val="en-US" w:eastAsia="fr-FR"/>
+        </w:rPr>
+        <w:t>horse_</w:t>
+      </w:r>
+      <w:proofErr w:type="gramStart"/>
+      <w:r>
+        <w:rPr>
+          <w:lang w:val="en-US" w:eastAsia="fr-FR"/>
+        </w:rPr>
+        <w:t>sim.joueur</w:t>
+      </w:r>
+      <w:proofErr w:type="spellEnd"/>
+      <w:proofErr w:type="gramEnd"/>
+      <w:r>
+        <w:rPr>
+          <w:lang w:val="en-US" w:eastAsia="fr-FR"/>
+        </w:rPr>
+        <w:t xml:space="preserve"> FROM '</w:t>
+      </w:r>
+      <w:proofErr w:type="spellStart"/>
+      <w:r>
+        <w:rPr>
+          <w:lang w:val="en-US" w:eastAsia="fr-FR"/>
+        </w:rPr>
+        <w:t>admin_commu</w:t>
+      </w:r>
+      <w:proofErr w:type="spellEnd"/>
+      <w:r>
+        <w:rPr>
+          <w:lang w:val="en-US" w:eastAsia="fr-FR"/>
+        </w:rPr>
+        <w:t>'@'</w:t>
+      </w:r>
+      <w:r>
+        <w:rPr>
+          <w:lang w:val="en-US" w:eastAsia="fr-FR"/>
+        </w:rPr>
+        <w:t>%</w:t>
+      </w:r>
+      <w:r>
+        <w:rPr>
+          <w:lang w:val="en-US" w:eastAsia="fr-FR"/>
+        </w:rPr>
+        <w:t>';</w:t>
+      </w:r>
+    </w:p>
+    <w:p>
+      <w:pPr>
+        <w:pStyle w:val="Encadr"/>
+        <w:rPr>
+          <w:lang w:val="en-US" w:eastAsia="fr-FR"/>
+        </w:rPr>
+      </w:pPr>
+      <w:r>
+        <w:rPr>
+          <w:lang w:val="en-US" w:eastAsia="fr-FR"/>
+        </w:rPr>
+        <w:t xml:space="preserve">REVOKE SELECT, UPDATE ON </w:t>
+      </w:r>
+      <w:proofErr w:type="spellStart"/>
+      <w:r>
+        <w:rPr>
+          <w:lang w:val="en-US" w:eastAsia="fr-FR"/>
+        </w:rPr>
+        <w:t>horse_</w:t>
+      </w:r>
+      <w:proofErr w:type="gramStart"/>
+      <w:r>
+        <w:rPr>
+          <w:lang w:val="en-US" w:eastAsia="fr-FR"/>
+        </w:rPr>
+        <w:t>sim.</w:t>
       </w:r>
       <w:r>
         <w:rPr>
@@ -803,6 +1983,8 @@
         </w:rPr>
         <w:t>heval</w:t>
       </w:r>
+      <w:proofErr w:type="spellEnd"/>
+      <w:proofErr w:type="gramEnd"/>
       <w:r>
         <w:rPr>
           <w:lang w:val="en-US" w:eastAsia="fr-FR"/>
@@ -813,49 +1995,205 @@
         <w:rPr>
           <w:lang w:val="en-US" w:eastAsia="fr-FR"/>
         </w:rPr>
-        <w:t>FROM 'admin_job'@'localhost';</w:t>
-      </w:r>
-    </w:p>
-    <w:p>
-      <w:pPr>
-        <w:pStyle w:val="Encadr"/>
-        <w:rPr>
-          <w:lang w:val="en-US" w:eastAsia="fr-FR"/>
-        </w:rPr>
-      </w:pPr>
-      <w:r>
-        <w:rPr>
-          <w:lang w:val="en-US" w:eastAsia="fr-FR"/>
-        </w:rPr>
-        <w:t>REVOKE DELETE, SELECT, INSERT, UPDATE ON horse_sim.concours FROM 'admin_concours'@'localhost';</w:t>
-      </w:r>
-    </w:p>
-    <w:p>
-      <w:pPr>
-        <w:pStyle w:val="Encadr"/>
-        <w:rPr>
-          <w:lang w:val="en-US" w:eastAsia="fr-FR"/>
-        </w:rPr>
-      </w:pPr>
-      <w:r>
-        <w:rPr>
-          <w:lang w:val="en-US" w:eastAsia="fr-FR"/>
-        </w:rPr>
-        <w:t>REVOKE DELETE, SELECT, INSERT, UPDATE ON horse_sim.journal FROM 'admin_journal'@'localhost';</w:t>
-      </w:r>
-    </w:p>
-    <w:p>
-      <w:pPr>
-        <w:pStyle w:val="Encadr"/>
-        <w:rPr>
-          <w:lang w:val="en-US" w:eastAsia="fr-FR"/>
-        </w:rPr>
-      </w:pPr>
-      <w:r>
-        <w:rPr>
-          <w:lang w:val="en-US" w:eastAsia="fr-FR"/>
-        </w:rPr>
-        <w:t>REVOKE SELECT ON horse_sim.journal FROM 'client'@'localhost';</w:t>
+        <w:t>FROM '</w:t>
+      </w:r>
+      <w:proofErr w:type="spellStart"/>
+      <w:r>
+        <w:rPr>
+          <w:lang w:val="en-US" w:eastAsia="fr-FR"/>
+        </w:rPr>
+        <w:t>admin_job</w:t>
+      </w:r>
+      <w:proofErr w:type="spellEnd"/>
+      <w:r>
+        <w:rPr>
+          <w:lang w:val="en-US" w:eastAsia="fr-FR"/>
+        </w:rPr>
+        <w:t>'@'</w:t>
+      </w:r>
+      <w:r>
+        <w:rPr>
+          <w:lang w:val="en-US" w:eastAsia="fr-FR"/>
+        </w:rPr>
+        <w:t>%</w:t>
+      </w:r>
+      <w:r>
+        <w:rPr>
+          <w:lang w:val="en-US" w:eastAsia="fr-FR"/>
+        </w:rPr>
+        <w:t>';</w:t>
+      </w:r>
+    </w:p>
+    <w:p>
+      <w:pPr>
+        <w:pStyle w:val="Encadr"/>
+        <w:rPr>
+          <w:lang w:val="en-US" w:eastAsia="fr-FR"/>
+        </w:rPr>
+      </w:pPr>
+      <w:r>
+        <w:rPr>
+          <w:lang w:val="en-US" w:eastAsia="fr-FR"/>
+        </w:rPr>
+        <w:t xml:space="preserve">REVOKE DELETE, SELECT, INSERT, UPDATE ON </w:t>
+      </w:r>
+      <w:proofErr w:type="spellStart"/>
+      <w:r>
+        <w:rPr>
+          <w:lang w:val="en-US" w:eastAsia="fr-FR"/>
+        </w:rPr>
+        <w:t>horse_</w:t>
+      </w:r>
+      <w:proofErr w:type="gramStart"/>
+      <w:r>
+        <w:rPr>
+          <w:lang w:val="en-US" w:eastAsia="fr-FR"/>
+        </w:rPr>
+        <w:t>sim.concours</w:t>
+      </w:r>
+      <w:proofErr w:type="spellEnd"/>
+      <w:proofErr w:type="gramEnd"/>
+      <w:r>
+        <w:rPr>
+          <w:lang w:val="en-US" w:eastAsia="fr-FR"/>
+        </w:rPr>
+        <w:t xml:space="preserve"> FROM '</w:t>
+      </w:r>
+      <w:proofErr w:type="spellStart"/>
+      <w:r>
+        <w:rPr>
+          <w:lang w:val="en-US" w:eastAsia="fr-FR"/>
+        </w:rPr>
+        <w:t>admin_concours</w:t>
+      </w:r>
+      <w:proofErr w:type="spellEnd"/>
+      <w:r>
+        <w:rPr>
+          <w:lang w:val="en-US" w:eastAsia="fr-FR"/>
+        </w:rPr>
+        <w:t>'@'</w:t>
+      </w:r>
+      <w:r>
+        <w:rPr>
+          <w:lang w:val="en-US" w:eastAsia="fr-FR"/>
+        </w:rPr>
+        <w:t>%</w:t>
+      </w:r>
+      <w:r>
+        <w:rPr>
+          <w:lang w:val="en-US" w:eastAsia="fr-FR"/>
+        </w:rPr>
+        <w:t>';</w:t>
+      </w:r>
+    </w:p>
+    <w:p>
+      <w:pPr>
+        <w:pStyle w:val="Encadr"/>
+        <w:rPr>
+          <w:lang w:val="en-US" w:eastAsia="fr-FR"/>
+        </w:rPr>
+      </w:pPr>
+      <w:r>
+        <w:rPr>
+          <w:lang w:val="en-US" w:eastAsia="fr-FR"/>
+        </w:rPr>
+        <w:t xml:space="preserve">REVOKE DELETE, SELECT, INSERT, UPDATE ON </w:t>
+      </w:r>
+      <w:proofErr w:type="spellStart"/>
+      <w:r>
+        <w:rPr>
+          <w:lang w:val="en-US" w:eastAsia="fr-FR"/>
+        </w:rPr>
+        <w:t>horse_</w:t>
+      </w:r>
+      <w:proofErr w:type="gramStart"/>
+      <w:r>
+        <w:rPr>
+          <w:lang w:val="en-US" w:eastAsia="fr-FR"/>
+        </w:rPr>
+        <w:t>sim.journal</w:t>
+      </w:r>
+      <w:proofErr w:type="spellEnd"/>
+      <w:proofErr w:type="gramEnd"/>
+      <w:r>
+        <w:rPr>
+          <w:lang w:val="en-US" w:eastAsia="fr-FR"/>
+        </w:rPr>
+        <w:t xml:space="preserve"> FROM '</w:t>
+      </w:r>
+      <w:proofErr w:type="spellStart"/>
+      <w:r>
+        <w:rPr>
+          <w:lang w:val="en-US" w:eastAsia="fr-FR"/>
+        </w:rPr>
+        <w:t>admin_journal</w:t>
+      </w:r>
+      <w:proofErr w:type="spellEnd"/>
+      <w:r>
+        <w:rPr>
+          <w:lang w:val="en-US" w:eastAsia="fr-FR"/>
+        </w:rPr>
+        <w:t>'@'</w:t>
+      </w:r>
+      <w:r>
+        <w:rPr>
+          <w:lang w:val="en-US" w:eastAsia="fr-FR"/>
+        </w:rPr>
+        <w:t>%</w:t>
+      </w:r>
+      <w:r>
+        <w:rPr>
+          <w:lang w:val="en-US" w:eastAsia="fr-FR"/>
+        </w:rPr>
+        <w:t>';</w:t>
+      </w:r>
+    </w:p>
+    <w:p>
+      <w:pPr>
+        <w:pStyle w:val="Encadr"/>
+        <w:rPr>
+          <w:lang w:val="en-US" w:eastAsia="fr-FR"/>
+        </w:rPr>
+      </w:pPr>
+      <w:r>
+        <w:rPr>
+          <w:lang w:val="en-US" w:eastAsia="fr-FR"/>
+        </w:rPr>
+        <w:t xml:space="preserve">REVOKE SELECT ON </w:t>
+      </w:r>
+      <w:proofErr w:type="spellStart"/>
+      <w:r>
+        <w:rPr>
+          <w:lang w:val="en-US" w:eastAsia="fr-FR"/>
+        </w:rPr>
+        <w:t>horse_</w:t>
+      </w:r>
+      <w:proofErr w:type="gramStart"/>
+      <w:r>
+        <w:rPr>
+          <w:lang w:val="en-US" w:eastAsia="fr-FR"/>
+        </w:rPr>
+        <w:t>sim.journal</w:t>
+      </w:r>
+      <w:proofErr w:type="spellEnd"/>
+      <w:proofErr w:type="gramEnd"/>
+      <w:r>
+        <w:rPr>
+          <w:lang w:val="en-US" w:eastAsia="fr-FR"/>
+        </w:rPr>
+        <w:t xml:space="preserve"> FROM 'client'@'</w:t>
+      </w:r>
+      <w:r>
+        <w:rPr>
+          <w:lang w:val="en-US" w:eastAsia="fr-FR"/>
+        </w:rPr>
+        <w:t>%</w:t>
+      </w:r>
+      <w:r>
+        <w:rPr>
+          <w:lang w:val="en-US" w:eastAsia="fr-FR"/>
+        </w:rPr>
+        <w:t>';</w:t>
       </w:r>
     </w:p>
     <w:p>
@@ -869,7 +2207,41 @@
         <w:rPr>
           <w:lang w:val="en-US" w:eastAsia="fr-FR"/>
         </w:rPr>
-        <w:t>REVOKE SELECT ON horse_sim.concours FROM 'client'@'localhost';</w:t>
+        <w:t xml:space="preserve">REVOKE SELECT ON </w:t>
+      </w:r>
+      <w:proofErr w:type="spellStart"/>
+      <w:r>
+        <w:rPr>
+          <w:lang w:val="en-US" w:eastAsia="fr-FR"/>
+        </w:rPr>
+        <w:t>horse_</w:t>
+      </w:r>
+      <w:proofErr w:type="gramStart"/>
+      <w:r>
+        <w:rPr>
+          <w:lang w:val="en-US" w:eastAsia="fr-FR"/>
+        </w:rPr>
+        <w:t>sim.concours</w:t>
+      </w:r>
+      <w:proofErr w:type="spellEnd"/>
+      <w:proofErr w:type="gramEnd"/>
+      <w:r>
+        <w:rPr>
+          <w:lang w:val="en-US" w:eastAsia="fr-FR"/>
+        </w:rPr>
+        <w:t xml:space="preserve"> FROM 'client'@'</w:t>
+      </w:r>
+      <w:r>
+        <w:rPr>
+          <w:lang w:val="en-US" w:eastAsia="fr-FR"/>
+        </w:rPr>
+        <w:t>%</w:t>
+      </w:r>
+      <w:r>
+        <w:rPr>
+          <w:lang w:val="en-US" w:eastAsia="fr-FR"/>
+        </w:rPr>
+        <w:t>';</w:t>
       </w:r>
     </w:p>
     <w:sectPr>

</xml_diff>